<commit_message>
regression analysis completed doc
</commit_message>
<xml_diff>
--- a/Regression Questions Doc.docx
+++ b/Regression Questions Doc.docx
@@ -2,6 +2,35 @@
 <file path=word/document.xml><?xml version="1.0" encoding="utf-8"?>
 <w:document xmlns:wpc="http://schemas.microsoft.com/office/word/2010/wordprocessingCanvas" xmlns:cx="http://schemas.microsoft.com/office/drawing/2014/chartex" xmlns:cx1="http://schemas.microsoft.com/office/drawing/2015/9/8/chartex" xmlns:cx2="http://schemas.microsoft.com/office/drawing/2015/10/21/chartex" xmlns:cx3="http://schemas.microsoft.com/office/drawing/2016/5/9/chartex" xmlns:cx4="http://schemas.microsoft.com/office/drawing/2016/5/10/chartex" xmlns:cx5="http://schemas.microsoft.com/office/drawing/2016/5/11/chartex" xmlns:cx6="http://schemas.microsoft.com/office/drawing/2016/5/12/chartex" xmlns:cx7="http://schemas.microsoft.com/office/drawing/2016/5/13/chartex" xmlns:cx8="http://schemas.microsoft.com/office/drawing/2016/5/14/chartex" xmlns:mc="http://schemas.openxmlformats.org/markup-compatibility/2006" xmlns:aink="http://schemas.microsoft.com/office/drawing/2016/ink" xmlns:am3d="http://schemas.microsoft.com/office/drawing/2017/model3d" xmlns:o="urn:schemas-microsoft-com:office:office" xmlns:r="http://schemas.openxmlformats.org/officeDocument/2006/relationships" xmlns:m="http://schemas.openxmlformats.org/officeDocument/2006/math" xmlns:v="urn:schemas-microsoft-com:vml" xmlns:wp14="http://schemas.microsoft.com/office/word/2010/wordprocessingDrawing" xmlns:wp="http://schemas.openxmlformats.org/drawingml/2006/wordprocessingDrawing" xmlns:w10="urn:schemas-microsoft-com:office:word" xmlns:w="http://schemas.openxmlformats.org/wordprocessingml/2006/main" xmlns:w14="http://schemas.microsoft.com/office/word/2010/wordml" xmlns:w15="http://schemas.microsoft.com/office/word/2012/wordml" xmlns:w16cex="http://schemas.microsoft.com/office/word/2018/wordml/cex" xmlns:w16cid="http://schemas.microsoft.com/office/word/2016/wordml/cid" xmlns:w16="http://schemas.microsoft.com/office/word/2018/wordml" xmlns:w16se="http://schemas.microsoft.com/office/word/2015/wordml/symex" xmlns:wpg="http://schemas.microsoft.com/office/word/2010/wordprocessingGroup" xmlns:wpi="http://schemas.microsoft.com/office/word/2010/wordprocessingInk" xmlns:wne="http://schemas.microsoft.com/office/word/2006/wordml" xmlns:wps="http://schemas.microsoft.com/office/word/2010/wordprocessingShape" mc:Ignorable="w14 w15 w16se w16cid w16 w16cex wp14">
   <w:body>
+    <w:p>
+      <w:pPr>
+        <w:jc w:val="center"/>
+        <w:rPr>
+          <w:b/>
+          <w:bCs/>
+          <w:sz w:val="28"/>
+          <w:szCs w:val="28"/>
+        </w:rPr>
+      </w:pPr>
+      <w:r>
+        <w:rPr>
+          <w:b/>
+          <w:bCs/>
+          <w:sz w:val="28"/>
+          <w:szCs w:val="28"/>
+        </w:rPr>
+        <w:t>Questions on Regression Analysis</w:t>
+      </w:r>
+    </w:p>
+    <w:p>
+      <w:pPr>
+        <w:jc w:val="center"/>
+        <w:rPr>
+          <w:b/>
+          <w:bCs/>
+        </w:rPr>
+      </w:pPr>
+    </w:p>
     <w:p>
       <w:pPr>
         <w:pStyle w:val="ListParagraph"/>
@@ -224,6 +253,7 @@
           <w:b/>
           <w:bCs/>
         </w:rPr>
+        <w:lastRenderedPageBreak/>
         <w:t>What are the types of variables in regression analysis?</w:t>
       </w:r>
     </w:p>
@@ -253,7 +283,6 @@
           <w:b/>
           <w:bCs/>
         </w:rPr>
-        <w:lastRenderedPageBreak/>
         <w:t>What is the difference between dependent and independent variables?</w:t>
       </w:r>
     </w:p>
@@ -451,6 +480,7 @@
           <w:b/>
           <w:bCs/>
         </w:rPr>
+        <w:lastRenderedPageBreak/>
         <w:t>Example</w:t>
       </w:r>
       <w:r>
@@ -464,6 +494,11 @@
       <w:r>
         <w:t>In a study of the effect of exercise on weight loss, the amount of exercise is the predictor variable, and the weight loss is the response variable.</w:t>
       </w:r>
+    </w:p>
+    <w:p>
+      <w:pPr>
+        <w:jc w:val="both"/>
+      </w:pPr>
     </w:p>
     <w:p>
       <w:pPr>
@@ -483,7 +518,6 @@
           <w:b/>
           <w:bCs/>
         </w:rPr>
-        <w:lastRenderedPageBreak/>
         <w:t>What is the difference between a linear relationship and a nonlinear relationship?</w:t>
       </w:r>
     </w:p>
@@ -674,6 +708,7 @@
           <w:b/>
           <w:bCs/>
         </w:rPr>
+        <w:lastRenderedPageBreak/>
         <w:t>Example:</w:t>
       </w:r>
     </w:p>
@@ -846,21 +881,6 @@
       <w:r>
         <w:t>where b3 is a parameter that represents the nonlinear relationship between x1 and x2. This model allows for interactions between the input variables and can capture more complex relationships.</w:t>
       </w:r>
-    </w:p>
-    <w:p>
-      <w:pPr>
-        <w:jc w:val="both"/>
-      </w:pPr>
-    </w:p>
-    <w:p>
-      <w:pPr>
-        <w:jc w:val="both"/>
-      </w:pPr>
-    </w:p>
-    <w:p>
-      <w:pPr>
-        <w:jc w:val="both"/>
-      </w:pPr>
     </w:p>
     <w:p>
       <w:pPr>
@@ -2508,39 +2528,15 @@
         <w:jc w:val="both"/>
       </w:pPr>
       <w:r>
-        <w:t>y = β0 + β1x1 + β2x2 + ... + β</w:t>
-      </w:r>
-      <w:proofErr w:type="spellStart"/>
-      <w:r>
-        <w:t>pxp</w:t>
-      </w:r>
-      <w:proofErr w:type="spellEnd"/>
-      <w:r>
-        <w:t xml:space="preserve"> + ε</w:t>
-      </w:r>
-    </w:p>
-    <w:p>
-      <w:pPr>
-        <w:jc w:val="both"/>
-      </w:pPr>
-      <w:r>
-        <w:t xml:space="preserve">where y is the response variable, x1, x2, ..., </w:t>
-      </w:r>
-      <w:proofErr w:type="spellStart"/>
-      <w:r>
-        <w:t>xp</w:t>
-      </w:r>
-      <w:proofErr w:type="spellEnd"/>
-      <w:r>
-        <w:t xml:space="preserve"> are the predictor variables, β0 is the intercept, β1, β2, ..., βp are the slopes or coefficients of x1, x2, ..., </w:t>
-      </w:r>
-      <w:proofErr w:type="spellStart"/>
-      <w:r>
-        <w:t>xp</w:t>
-      </w:r>
-      <w:proofErr w:type="spellEnd"/>
-      <w:r>
-        <w:t xml:space="preserve"> respectively, and ε is the error term.</w:t>
+        <w:t>y = β0 + β1x1 + β2x2 + ... + βpxp + ε</w:t>
+      </w:r>
+    </w:p>
+    <w:p>
+      <w:pPr>
+        <w:jc w:val="both"/>
+      </w:pPr>
+      <w:r>
+        <w:t>where y is the response variable, x1, x2, ..., xp are the predictor variables, β0 is the intercept, β1, β2, ..., βp are the slopes or coefficients of x1, x2, ..., xp respectively, and ε is the error term.</w:t>
       </w:r>
     </w:p>
     <w:p>
@@ -2717,15 +2713,7 @@
         <w:jc w:val="both"/>
       </w:pPr>
       <w:r>
-        <w:t xml:space="preserve">What is the difference between the least </w:t>
-      </w:r>
-      <w:proofErr w:type="gramStart"/>
-      <w:r>
-        <w:t>squares</w:t>
-      </w:r>
-      <w:proofErr w:type="gramEnd"/>
-      <w:r>
-        <w:t xml:space="preserve"> method and maximum likelihood method in linear regression?</w:t>
+        <w:t>What is the difference between the least squares method and maximum likelihood method in linear regression?</w:t>
       </w:r>
     </w:p>
     <w:p>
@@ -2751,15 +2739,7 @@
         <w:jc w:val="both"/>
       </w:pPr>
       <w:r>
-        <w:t xml:space="preserve">In the least </w:t>
-      </w:r>
-      <w:proofErr w:type="gramStart"/>
-      <w:r>
-        <w:t>squares</w:t>
-      </w:r>
-      <w:proofErr w:type="gramEnd"/>
-      <w:r>
-        <w:t xml:space="preserve"> method, the objective is to minimize the sum of the squared residuals between the observed values and the predicted values of the response variable. The residuals are the differences between the observed values and the predicted values of the response variable, and the squared residuals are used to give greater weight to larger errors. The least squares method estimates the intercept and slope coefficients that minimize the sum of the squared residuals.</w:t>
+        <w:t>In the least squares method, the objective is to minimize the sum of the squared residuals between the observed values and the predicted values of the response variable. The residuals are the differences between the observed values and the predicted values of the response variable, and the squared residuals are used to give greater weight to larger errors. The least squares method estimates the intercept and slope coefficients that minimize the sum of the squared residuals.</w:t>
       </w:r>
     </w:p>
     <w:p>
@@ -2846,39 +2826,15 @@
         <w:jc w:val="center"/>
       </w:pPr>
       <w:r>
-        <w:t xml:space="preserve">RSS = </w:t>
-      </w:r>
-      <w:proofErr w:type="gramStart"/>
-      <w:r>
-        <w:t>Σ(</w:t>
-      </w:r>
-      <w:proofErr w:type="gramEnd"/>
-      <w:r>
-        <w:t>yᵢ - ŷᵢ)²</w:t>
-      </w:r>
-    </w:p>
-    <w:p>
-      <w:pPr>
-        <w:jc w:val="both"/>
-      </w:pPr>
-      <w:r>
-        <w:t xml:space="preserve">where yᵢ is the actual observed value of the response variable for the </w:t>
-      </w:r>
-      <w:proofErr w:type="spellStart"/>
-      <w:r>
-        <w:t>ith</w:t>
-      </w:r>
-      <w:proofErr w:type="spellEnd"/>
-      <w:r>
-        <w:t xml:space="preserve"> observation, and ŷᵢ is the predicted value of the response variable for the </w:t>
-      </w:r>
-      <w:proofErr w:type="spellStart"/>
-      <w:r>
-        <w:t>ith</w:t>
-      </w:r>
-      <w:proofErr w:type="spellEnd"/>
-      <w:r>
-        <w:t xml:space="preserve"> observation.</w:t>
+        <w:t>RSS = Σ(yᵢ - ŷᵢ)²</w:t>
+      </w:r>
+    </w:p>
+    <w:p>
+      <w:pPr>
+        <w:jc w:val="both"/>
+      </w:pPr>
+      <w:r>
+        <w:t>where yᵢ is the actual observed value of the response variable for the ith observation, and ŷᵢ is the predicted value of the response variable for the ith observation.</w:t>
       </w:r>
     </w:p>
     <w:p>
@@ -3007,7 +2963,6 @@
       <w:r>
         <w:t xml:space="preserve">The gradient descent algorithm continues updating the coefficients and recalculating the gradient until the cost function is minimized or a </w:t>
       </w:r>
-      <w:proofErr w:type="gramStart"/>
       <w:r>
         <w:rPr>
           <w:b/>
@@ -3015,17 +2970,8 @@
         </w:rPr>
         <w:t>stopping criteria</w:t>
       </w:r>
-      <w:proofErr w:type="gramEnd"/>
-      <w:r>
-        <w:t xml:space="preserve"> is met. A </w:t>
-      </w:r>
-      <w:proofErr w:type="gramStart"/>
-      <w:r>
-        <w:t>common stopping criteria</w:t>
-      </w:r>
-      <w:proofErr w:type="gramEnd"/>
-      <w:r>
-        <w:t xml:space="preserve"> is to set a maximum number of iterations or to check whether the improvement in the cost function is below a certain threshold.</w:t>
+      <w:r>
+        <w:t xml:space="preserve"> is met. A common stopping criteria is to set a maximum number of iterations or to check whether the improvement in the cost function is below a certain threshold.</w:t>
       </w:r>
     </w:p>
     <w:p>
@@ -3392,11 +3338,6 @@
     </w:p>
     <w:p>
       <w:pPr>
-        <w:jc w:val="both"/>
-      </w:pPr>
-    </w:p>
-    <w:p>
-      <w:pPr>
         <w:pStyle w:val="ListParagraph"/>
         <w:numPr>
           <w:ilvl w:val="0"/>
@@ -3413,17 +3354,9 @@
           <w:b/>
           <w:bCs/>
         </w:rPr>
+        <w:lastRenderedPageBreak/>
         <w:t>What is regularization in linear regression?</w:t>
       </w:r>
-    </w:p>
-    <w:p>
-      <w:pPr>
-        <w:jc w:val="both"/>
-        <w:rPr>
-          <w:b/>
-          <w:bCs/>
-        </w:rPr>
-      </w:pPr>
     </w:p>
     <w:p>
       <w:pPr>
@@ -3537,11 +3470,6 @@
     </w:p>
     <w:p>
       <w:pPr>
-        <w:jc w:val="both"/>
-      </w:pPr>
-    </w:p>
-    <w:p>
-      <w:pPr>
         <w:pStyle w:val="ListParagraph"/>
         <w:numPr>
           <w:ilvl w:val="0"/>
@@ -3558,6 +3486,99 @@
           <w:b/>
           <w:bCs/>
         </w:rPr>
+        <w:t>What is L1 regularization and how is it used in linear regression?</w:t>
+      </w:r>
+    </w:p>
+    <w:p>
+      <w:pPr>
+        <w:jc w:val="both"/>
+      </w:pPr>
+      <w:r>
+        <w:t>L1 regularization, also known as Lasso regularization, is a technique used in linear regression to prevent overfitting by adding a penalty term to the cost function. The penalty term is the sum of the absolute values of the regression coefficients multiplied by a tuning parameter λ. The L1 regularization technique helps to shrink the regression coefficients towards zero, resulting in a simpler model with fewer variables.</w:t>
+      </w:r>
+    </w:p>
+    <w:p>
+      <w:pPr>
+        <w:jc w:val="both"/>
+      </w:pPr>
+    </w:p>
+    <w:p>
+      <w:pPr>
+        <w:jc w:val="both"/>
+      </w:pPr>
+      <w:r>
+        <w:t>The formula for the L1 regularization penalty term is:</w:t>
+      </w:r>
+    </w:p>
+    <w:p>
+      <w:pPr>
+        <w:jc w:val="both"/>
+      </w:pPr>
+      <w:r>
+        <w:t>λ * (|β₁| + |β₂| + ... + |βp|)</w:t>
+      </w:r>
+    </w:p>
+    <w:p>
+      <w:pPr>
+        <w:jc w:val="both"/>
+      </w:pPr>
+    </w:p>
+    <w:p>
+      <w:pPr>
+        <w:jc w:val="both"/>
+      </w:pPr>
+      <w:r>
+        <w:t>where λ is the tuning parameter and β₁, β₂, ..., βp are the regression coefficients.</w:t>
+      </w:r>
+    </w:p>
+    <w:p>
+      <w:pPr>
+        <w:jc w:val="both"/>
+      </w:pPr>
+      <w:r>
+        <w:t>L1 regularization is useful when the data has a large number of variables, and only a few of them are important for the prediction task. By shrinking the coefficients of the unimportant variables to zero, L1 regularization helps to identify the most important variables for the prediction task.</w:t>
+      </w:r>
+    </w:p>
+    <w:p>
+      <w:pPr>
+        <w:jc w:val="both"/>
+      </w:pPr>
+      <w:r>
+        <w:t xml:space="preserve">Use cases of L1 regularization include feature selection, where the goal is to identify the most important variables for the prediction task, and high-dimensional data analysis, where the data has a large number </w:t>
+      </w:r>
+      <w:r>
+        <w:lastRenderedPageBreak/>
+        <w:t>of variables compared to the number of observations. L1 regularization can also be used in image and signal processing, where the goal is to identify the most important features or components of the image or signal.</w:t>
+      </w:r>
+    </w:p>
+    <w:p>
+      <w:pPr>
+        <w:jc w:val="both"/>
+      </w:pPr>
+    </w:p>
+    <w:p>
+      <w:pPr>
+        <w:jc w:val="both"/>
+      </w:pPr>
+    </w:p>
+    <w:p>
+      <w:pPr>
+        <w:pStyle w:val="ListParagraph"/>
+        <w:numPr>
+          <w:ilvl w:val="0"/>
+          <w:numId w:val="1"/>
+        </w:numPr>
+        <w:jc w:val="both"/>
+        <w:rPr>
+          <w:b/>
+          <w:bCs/>
+        </w:rPr>
+      </w:pPr>
+      <w:r>
+        <w:rPr>
+          <w:b/>
+          <w:bCs/>
+        </w:rPr>
         <w:t>What is Elastic Net regression and how is it used in linear regression?</w:t>
       </w:r>
     </w:p>
@@ -3597,16 +3618,7 @@
     </w:p>
     <w:p>
       <w:pPr>
-        <w:jc w:val="both"/>
-      </w:pPr>
-    </w:p>
-    <w:p>
-      <w:pPr>
-        <w:jc w:val="both"/>
-      </w:pPr>
-    </w:p>
-    <w:p>
-      <w:pPr>
+        <w:pStyle w:val="ListParagraph"/>
         <w:jc w:val="both"/>
       </w:pPr>
     </w:p>
@@ -3633,7 +3645,6 @@
           <w:b/>
           <w:bCs/>
         </w:rPr>
-        <w:lastRenderedPageBreak/>
         <w:t>What is polynomial regression and how is it used in linear regression?</w:t>
       </w:r>
     </w:p>
@@ -3758,13 +3769,8 @@
         <w:jc w:val="both"/>
       </w:pPr>
       <w:r>
-        <w:t>y = β0 + β1x + β2x^2 + β3x^3 + ... + β</w:t>
-      </w:r>
-      <w:proofErr w:type="spellStart"/>
-      <w:r>
-        <w:t>nx^n</w:t>
-      </w:r>
-      <w:proofErr w:type="spellEnd"/>
+        <w:t>y = β0 + β1x + β2x^2 + β3x^3 + ... + βnx^n</w:t>
+      </w:r>
     </w:p>
     <w:p>
       <w:pPr>
@@ -3772,6 +3778,7 @@
         <w:jc w:val="both"/>
       </w:pPr>
       <w:r>
+        <w:lastRenderedPageBreak/>
         <w:t>where y is the dependent variable, x is the independent variable, β0 is the bias term (intercept), β1 to βn are the coefficients of the polynomial terms, and n is the degree of the polynomial.</w:t>
       </w:r>
     </w:p>
@@ -3837,11 +3844,7 @@
         <w:jc w:val="both"/>
       </w:pPr>
       <w:r>
-        <w:t xml:space="preserve">Linear regression is used to model the relationship between one dependent variable and one or more independent variables. The technique assumes that there is a linear relationship between the variables, and the goal is to find the line of best fit that minimizes the distance between the </w:t>
-      </w:r>
-      <w:r>
-        <w:lastRenderedPageBreak/>
-        <w:t>predicted values and the actual values. Linear regression can be used for both cross-sectional and longitudinal data.</w:t>
+        <w:t>Linear regression is used to model the relationship between one dependent variable and one or more independent variables. The technique assumes that there is a linear relationship between the variables, and the goal is to find the line of best fit that minimizes the distance between the predicted values and the actual values. Linear regression can be used for both cross-sectional and longitudinal data.</w:t>
       </w:r>
     </w:p>
     <w:p>
@@ -3874,6 +3877,3337 @@
       <w:pPr>
         <w:jc w:val="both"/>
       </w:pPr>
+    </w:p>
+    <w:p>
+      <w:pPr>
+        <w:jc w:val="both"/>
+      </w:pPr>
+    </w:p>
+    <w:p>
+      <w:pPr>
+        <w:pStyle w:val="ListParagraph"/>
+        <w:numPr>
+          <w:ilvl w:val="0"/>
+          <w:numId w:val="1"/>
+        </w:numPr>
+        <w:jc w:val="both"/>
+        <w:rPr>
+          <w:b/>
+          <w:bCs/>
+        </w:rPr>
+      </w:pPr>
+      <w:r>
+        <w:rPr>
+          <w:b/>
+          <w:bCs/>
+        </w:rPr>
+        <w:t>What are the advantages of using linear regression over other machine learning algorithms?</w:t>
+      </w:r>
+    </w:p>
+    <w:p>
+      <w:pPr>
+        <w:jc w:val="both"/>
+      </w:pPr>
+      <w:r>
+        <w:t>There are several advantages of using linear regression over other machine learning algorithms:</w:t>
+      </w:r>
+    </w:p>
+    <w:p>
+      <w:pPr>
+        <w:jc w:val="both"/>
+      </w:pPr>
+    </w:p>
+    <w:p>
+      <w:pPr>
+        <w:pStyle w:val="ListParagraph"/>
+        <w:numPr>
+          <w:ilvl w:val="0"/>
+          <w:numId w:val="15"/>
+        </w:numPr>
+        <w:jc w:val="both"/>
+      </w:pPr>
+      <w:r>
+        <w:rPr>
+          <w:b/>
+          <w:bCs/>
+        </w:rPr>
+        <w:t>Interpretability</w:t>
+      </w:r>
+      <w:r>
+        <w:t>: Linear regression models are easy to interpret and understand, making them suitable for applications where interpretability is important. The coefficients in a linear regression model represent the effect of each independent variable on the dependent variable.</w:t>
+      </w:r>
+    </w:p>
+    <w:p>
+      <w:pPr>
+        <w:pStyle w:val="ListParagraph"/>
+        <w:numPr>
+          <w:ilvl w:val="0"/>
+          <w:numId w:val="15"/>
+        </w:numPr>
+        <w:jc w:val="both"/>
+      </w:pPr>
+      <w:r>
+        <w:rPr>
+          <w:b/>
+          <w:bCs/>
+        </w:rPr>
+        <w:lastRenderedPageBreak/>
+        <w:t>Simplicity</w:t>
+      </w:r>
+      <w:r>
+        <w:t>: Linear regression is a simple algorithm that is easy to implement and does not require a lot of computational resources. This makes it a good choice for applications where simplicity is preferred over complexity.</w:t>
+      </w:r>
+    </w:p>
+    <w:p>
+      <w:pPr>
+        <w:pStyle w:val="ListParagraph"/>
+        <w:numPr>
+          <w:ilvl w:val="0"/>
+          <w:numId w:val="15"/>
+        </w:numPr>
+        <w:jc w:val="both"/>
+      </w:pPr>
+      <w:r>
+        <w:rPr>
+          <w:b/>
+          <w:bCs/>
+        </w:rPr>
+        <w:t>Efficiency</w:t>
+      </w:r>
+      <w:r>
+        <w:t>: Linear regression models can be trained quickly on large datasets, making them efficient for large-scale applications.</w:t>
+      </w:r>
+    </w:p>
+    <w:p>
+      <w:pPr>
+        <w:pStyle w:val="ListParagraph"/>
+        <w:numPr>
+          <w:ilvl w:val="0"/>
+          <w:numId w:val="15"/>
+        </w:numPr>
+        <w:jc w:val="both"/>
+      </w:pPr>
+      <w:r>
+        <w:rPr>
+          <w:b/>
+          <w:bCs/>
+        </w:rPr>
+        <w:t>Robustness</w:t>
+      </w:r>
+      <w:r>
+        <w:t>: Linear regression models are less sensitive to outliers than some other machine learning algorithms, making them suitable for datasets with noise or outliers.</w:t>
+      </w:r>
+    </w:p>
+    <w:p>
+      <w:pPr>
+        <w:pStyle w:val="ListParagraph"/>
+        <w:numPr>
+          <w:ilvl w:val="0"/>
+          <w:numId w:val="15"/>
+        </w:numPr>
+        <w:jc w:val="both"/>
+      </w:pPr>
+      <w:r>
+        <w:rPr>
+          <w:b/>
+          <w:bCs/>
+        </w:rPr>
+        <w:t>Versatility</w:t>
+      </w:r>
+      <w:r>
+        <w:t>: Linear regression can be applied to a wide range of problems, including prediction, classification, and forecasting. It can also be extended to handle nonlinear relationships through techniques such as polynomial regression.</w:t>
+      </w:r>
+    </w:p>
+    <w:p>
+      <w:pPr>
+        <w:pStyle w:val="ListParagraph"/>
+        <w:numPr>
+          <w:ilvl w:val="0"/>
+          <w:numId w:val="15"/>
+        </w:numPr>
+        <w:jc w:val="both"/>
+      </w:pPr>
+      <w:r>
+        <w:rPr>
+          <w:b/>
+          <w:bCs/>
+        </w:rPr>
+        <w:t>Baseline</w:t>
+      </w:r>
+      <w:r>
+        <w:t xml:space="preserve"> </w:t>
+      </w:r>
+      <w:r>
+        <w:rPr>
+          <w:b/>
+          <w:bCs/>
+        </w:rPr>
+        <w:t>model</w:t>
+      </w:r>
+      <w:r>
+        <w:t>: Linear regression can serve as a baseline model for more complex machine learning algorithms. By comparing the performance of more complex models to a linear regression model, we can determine whether the additional complexity is justified.</w:t>
+      </w:r>
+    </w:p>
+    <w:p>
+      <w:pPr>
+        <w:jc w:val="both"/>
+      </w:pPr>
+    </w:p>
+    <w:p>
+      <w:pPr>
+        <w:jc w:val="both"/>
+      </w:pPr>
+      <w:r>
+        <w:t>For example</w:t>
+      </w:r>
+      <w:r>
+        <w:rPr>
+          <w:b/>
+          <w:bCs/>
+        </w:rPr>
+        <w:t>, linear regression can be used in finance to predict stock prices</w:t>
+      </w:r>
+      <w:r>
+        <w:t xml:space="preserve"> based on historical data. It can also be used in healthcare to predict patient outcomes based on demographic and clinical variables. Additionally, linear regression can be used in marketing to predict customer behavior based on demographic and transactional data.</w:t>
+      </w:r>
+    </w:p>
+    <w:p>
+      <w:pPr>
+        <w:pStyle w:val="ListParagraph"/>
+        <w:numPr>
+          <w:ilvl w:val="0"/>
+          <w:numId w:val="1"/>
+        </w:numPr>
+        <w:jc w:val="both"/>
+        <w:rPr>
+          <w:b/>
+          <w:bCs/>
+        </w:rPr>
+      </w:pPr>
+      <w:r>
+        <w:rPr>
+          <w:b/>
+          <w:bCs/>
+        </w:rPr>
+        <w:t>What are the types of variables in regression analysis</w:t>
+      </w:r>
+      <w:r>
+        <w:rPr>
+          <w:b/>
+          <w:bCs/>
+        </w:rPr>
+        <w:t>?</w:t>
+      </w:r>
+    </w:p>
+    <w:p>
+      <w:pPr>
+        <w:jc w:val="both"/>
+      </w:pPr>
+      <w:r>
+        <w:t>There are two main types of variables in regression analysis:</w:t>
+      </w:r>
+    </w:p>
+    <w:p>
+      <w:pPr>
+        <w:jc w:val="both"/>
+      </w:pPr>
+    </w:p>
+    <w:p>
+      <w:pPr>
+        <w:pStyle w:val="ListParagraph"/>
+        <w:numPr>
+          <w:ilvl w:val="0"/>
+          <w:numId w:val="16"/>
+        </w:numPr>
+        <w:jc w:val="both"/>
+      </w:pPr>
+      <w:r>
+        <w:rPr>
+          <w:b/>
+          <w:bCs/>
+        </w:rPr>
+        <w:t>Dependent variable</w:t>
+      </w:r>
+      <w:r>
+        <w:t>: The dependent variable, also known as the response variable or the outcome variable, is the variable that we are interested in predicting or explaining using the independent variables. In a regression model, the dependent variable is typically denoted by "Y".</w:t>
+      </w:r>
+    </w:p>
+    <w:p>
+      <w:pPr>
+        <w:pStyle w:val="ListParagraph"/>
+        <w:numPr>
+          <w:ilvl w:val="0"/>
+          <w:numId w:val="16"/>
+        </w:numPr>
+        <w:jc w:val="both"/>
+      </w:pPr>
+      <w:r>
+        <w:t>For example, in a study of the relationship between a person's age, income, and their likelihood of owning a home, the dependent variable would be the likelihood of owning a home.</w:t>
+      </w:r>
+    </w:p>
+    <w:p>
+      <w:pPr>
+        <w:jc w:val="both"/>
+      </w:pPr>
+    </w:p>
+    <w:p>
+      <w:pPr>
+        <w:pStyle w:val="ListParagraph"/>
+        <w:numPr>
+          <w:ilvl w:val="0"/>
+          <w:numId w:val="16"/>
+        </w:numPr>
+        <w:jc w:val="both"/>
+      </w:pPr>
+      <w:r>
+        <w:rPr>
+          <w:b/>
+          <w:bCs/>
+        </w:rPr>
+        <w:t>Independent variable</w:t>
+      </w:r>
+      <w:r>
+        <w:t>: The independent variable, also known as the predictor variable or the explanatory variable, is the variable that we use to predict or explain the dependent variable. In a regression model, the independent variable is typically denoted by "X".</w:t>
+      </w:r>
+    </w:p>
+    <w:p>
+      <w:pPr>
+        <w:pStyle w:val="ListParagraph"/>
+        <w:numPr>
+          <w:ilvl w:val="0"/>
+          <w:numId w:val="16"/>
+        </w:numPr>
+        <w:jc w:val="both"/>
+      </w:pPr>
+      <w:r>
+        <w:t>For example, in the study mentioned earlier, the independent variables would be age and income.</w:t>
+      </w:r>
+    </w:p>
+    <w:p>
+      <w:pPr>
+        <w:jc w:val="both"/>
+      </w:pPr>
+    </w:p>
+    <w:p>
+      <w:pPr>
+        <w:jc w:val="both"/>
+      </w:pPr>
+      <w:r>
+        <w:rPr>
+          <w:b/>
+          <w:bCs/>
+        </w:rPr>
+        <w:t>Independent variables</w:t>
+      </w:r>
+      <w:r>
+        <w:t xml:space="preserve"> can be further categorized into two types:</w:t>
+      </w:r>
+    </w:p>
+    <w:p>
+      <w:pPr>
+        <w:jc w:val="both"/>
+      </w:pPr>
+    </w:p>
+    <w:p>
+      <w:pPr>
+        <w:jc w:val="both"/>
+      </w:pPr>
+      <w:r>
+        <w:t xml:space="preserve">a. </w:t>
+      </w:r>
+      <w:r>
+        <w:rPr>
+          <w:b/>
+          <w:bCs/>
+        </w:rPr>
+        <w:t>Continuous variable</w:t>
+      </w:r>
+      <w:r>
+        <w:t>: A continuous variable is a variable that can take on any numerical value within a certain range. Examples of continuous variables include age, income, and temperature.</w:t>
+      </w:r>
+    </w:p>
+    <w:p>
+      <w:pPr>
+        <w:jc w:val="both"/>
+      </w:pPr>
+      <w:r>
+        <w:lastRenderedPageBreak/>
+        <w:t xml:space="preserve">b. </w:t>
+      </w:r>
+      <w:r>
+        <w:rPr>
+          <w:b/>
+          <w:bCs/>
+        </w:rPr>
+        <w:t>Categorical variable</w:t>
+      </w:r>
+      <w:r>
+        <w:t>: A categorical variable is a variable that can take on a limited number of values, which usually represent different categories or groups. Examples of categorical variables include gender, race, and occupation.</w:t>
+      </w:r>
+    </w:p>
+    <w:p>
+      <w:pPr>
+        <w:jc w:val="both"/>
+      </w:pPr>
+    </w:p>
+    <w:p>
+      <w:pPr>
+        <w:jc w:val="both"/>
+      </w:pPr>
+      <w:r>
+        <w:rPr>
+          <w:b/>
+          <w:bCs/>
+        </w:rPr>
+        <w:t>Categorical variables</w:t>
+      </w:r>
+      <w:r>
+        <w:t xml:space="preserve"> can be further divided into two types:</w:t>
+      </w:r>
+    </w:p>
+    <w:p>
+      <w:pPr>
+        <w:jc w:val="both"/>
+      </w:pPr>
+    </w:p>
+    <w:p>
+      <w:pPr>
+        <w:pStyle w:val="ListParagraph"/>
+        <w:numPr>
+          <w:ilvl w:val="0"/>
+          <w:numId w:val="17"/>
+        </w:numPr>
+        <w:jc w:val="both"/>
+      </w:pPr>
+      <w:r>
+        <w:rPr>
+          <w:b/>
+          <w:bCs/>
+        </w:rPr>
+        <w:t>Nominal variable</w:t>
+      </w:r>
+      <w:r>
+        <w:t>: A nominal variable is a categorical variable in which the values represent different categories or groups, but the categories have no inherent order or ranking. Examples of nominal variables include gender and race.</w:t>
+      </w:r>
+    </w:p>
+    <w:p>
+      <w:pPr>
+        <w:pStyle w:val="ListParagraph"/>
+        <w:numPr>
+          <w:ilvl w:val="0"/>
+          <w:numId w:val="17"/>
+        </w:numPr>
+        <w:jc w:val="both"/>
+      </w:pPr>
+      <w:r>
+        <w:rPr>
+          <w:b/>
+          <w:bCs/>
+        </w:rPr>
+        <w:t>Ordinal variable</w:t>
+      </w:r>
+      <w:r>
+        <w:t>: An ordinal variable is a categorical variable in which the values represent different categories or groups that can be ordered or ranked. Examples of ordinal variables include education level and income bracket.</w:t>
+      </w:r>
+    </w:p>
+    <w:p>
+      <w:pPr>
+        <w:jc w:val="both"/>
+      </w:pPr>
+      <w:r>
+        <w:t>Understanding the types of variables is important in regression analysis, as it helps to determine the appropriate type of regression model to use, as well as the appropriate statistical tests to perform.</w:t>
+      </w:r>
+    </w:p>
+    <w:p>
+      <w:pPr>
+        <w:jc w:val="both"/>
+      </w:pPr>
+    </w:p>
+    <w:p>
+      <w:pPr>
+        <w:jc w:val="both"/>
+      </w:pPr>
+    </w:p>
+    <w:p>
+      <w:pPr>
+        <w:pStyle w:val="ListParagraph"/>
+        <w:numPr>
+          <w:ilvl w:val="0"/>
+          <w:numId w:val="1"/>
+        </w:numPr>
+        <w:jc w:val="both"/>
+        <w:rPr>
+          <w:b/>
+          <w:bCs/>
+        </w:rPr>
+      </w:pPr>
+      <w:r>
+        <w:rPr>
+          <w:b/>
+          <w:bCs/>
+        </w:rPr>
+        <w:t>What is the formula for simple linear regression &amp; multiple linear regression?</w:t>
+      </w:r>
+    </w:p>
+    <w:p>
+      <w:pPr>
+        <w:jc w:val="both"/>
+      </w:pPr>
+      <w:r>
+        <w:t>The formula for simple linear regression is:</w:t>
+      </w:r>
+    </w:p>
+    <w:p>
+      <w:pPr>
+        <w:jc w:val="both"/>
+      </w:pPr>
+    </w:p>
+    <w:p>
+      <w:pPr>
+        <w:jc w:val="both"/>
+        <w:rPr>
+          <w:b/>
+          <w:bCs/>
+        </w:rPr>
+      </w:pPr>
+      <w:r>
+        <w:rPr>
+          <w:b/>
+          <w:bCs/>
+        </w:rPr>
+        <w:t>y = β₀ + β₁x + ε</w:t>
+      </w:r>
+    </w:p>
+    <w:p>
+      <w:pPr>
+        <w:jc w:val="both"/>
+      </w:pPr>
+    </w:p>
+    <w:p>
+      <w:pPr>
+        <w:jc w:val="both"/>
+      </w:pPr>
+      <w:r>
+        <w:t>where</w:t>
+      </w:r>
+      <w:r>
+        <w:t>:</w:t>
+      </w:r>
+    </w:p>
+    <w:p>
+      <w:pPr>
+        <w:jc w:val="both"/>
+      </w:pPr>
+      <w:r>
+        <w:t>y is the dependent variable</w:t>
+      </w:r>
+    </w:p>
+    <w:p>
+      <w:pPr>
+        <w:jc w:val="both"/>
+      </w:pPr>
+      <w:r>
+        <w:t>x is the independent variable</w:t>
+      </w:r>
+    </w:p>
+    <w:p>
+      <w:pPr>
+        <w:jc w:val="both"/>
+      </w:pPr>
+      <w:r>
+        <w:t>β₀ is the intercept</w:t>
+      </w:r>
+    </w:p>
+    <w:p>
+      <w:pPr>
+        <w:jc w:val="both"/>
+      </w:pPr>
+      <w:r>
+        <w:t>β₁ is the slope</w:t>
+      </w:r>
+    </w:p>
+    <w:p>
+      <w:pPr>
+        <w:jc w:val="both"/>
+      </w:pPr>
+      <w:r>
+        <w:t>ε is the error term</w:t>
+      </w:r>
+    </w:p>
+    <w:p>
+      <w:pPr>
+        <w:jc w:val="both"/>
+      </w:pPr>
+      <w:r>
+        <w:t>The formula for multiple linear regression is:</w:t>
+      </w:r>
+    </w:p>
+    <w:p>
+      <w:pPr>
+        <w:jc w:val="both"/>
+      </w:pPr>
+    </w:p>
+    <w:p>
+      <w:pPr>
+        <w:jc w:val="both"/>
+        <w:rPr>
+          <w:b/>
+          <w:bCs/>
+        </w:rPr>
+      </w:pPr>
+      <w:r>
+        <w:rPr>
+          <w:b/>
+          <w:bCs/>
+        </w:rPr>
+        <w:t>y = β₀ + β₁x₁ + β₂x₂ + ... + βᵢxᵢ + ε</w:t>
+      </w:r>
+    </w:p>
+    <w:p>
+      <w:pPr>
+        <w:jc w:val="both"/>
+      </w:pPr>
+    </w:p>
+    <w:p>
+      <w:pPr>
+        <w:jc w:val="both"/>
+      </w:pPr>
+      <w:r>
+        <w:t>where:</w:t>
+      </w:r>
+    </w:p>
+    <w:p>
+      <w:pPr>
+        <w:jc w:val="both"/>
+      </w:pPr>
+      <w:r>
+        <w:lastRenderedPageBreak/>
+        <w:t>y is the dependent variable</w:t>
+      </w:r>
+    </w:p>
+    <w:p>
+      <w:pPr>
+        <w:jc w:val="both"/>
+      </w:pPr>
+      <w:r>
+        <w:t>x₁, x₂, ..., xᵢ are the independent variables</w:t>
+      </w:r>
+    </w:p>
+    <w:p>
+      <w:pPr>
+        <w:jc w:val="both"/>
+      </w:pPr>
+      <w:r>
+        <w:t>β₀ is the intercept</w:t>
+      </w:r>
+    </w:p>
+    <w:p>
+      <w:pPr>
+        <w:jc w:val="both"/>
+      </w:pPr>
+      <w:r>
+        <w:t>β₁, β₂, ..., βᵢ are the slopes of the independent variables</w:t>
+      </w:r>
+    </w:p>
+    <w:p>
+      <w:pPr>
+        <w:jc w:val="both"/>
+      </w:pPr>
+      <w:r>
+        <w:t>ε is the error term</w:t>
+      </w:r>
+    </w:p>
+    <w:p>
+      <w:pPr>
+        <w:jc w:val="both"/>
+      </w:pPr>
+    </w:p>
+    <w:p>
+      <w:pPr>
+        <w:jc w:val="both"/>
+      </w:pPr>
+    </w:p>
+    <w:p>
+      <w:pPr>
+        <w:pStyle w:val="ListParagraph"/>
+        <w:numPr>
+          <w:ilvl w:val="0"/>
+          <w:numId w:val="1"/>
+        </w:numPr>
+        <w:jc w:val="both"/>
+        <w:rPr>
+          <w:b/>
+          <w:bCs/>
+        </w:rPr>
+      </w:pPr>
+      <w:r>
+        <w:rPr>
+          <w:b/>
+          <w:bCs/>
+        </w:rPr>
+        <w:t>How do you interpret the intercept and slope of a simple linear regression</w:t>
+      </w:r>
+      <w:r>
+        <w:rPr>
+          <w:b/>
+          <w:bCs/>
+        </w:rPr>
+        <w:t>?</w:t>
+      </w:r>
+    </w:p>
+    <w:p>
+      <w:pPr>
+        <w:jc w:val="both"/>
+      </w:pPr>
+    </w:p>
+    <w:p>
+      <w:pPr>
+        <w:jc w:val="both"/>
+      </w:pPr>
+      <w:r>
+        <w:t>In simple linear regression, the intercept and slope coefficients provide valuable insights into the relationship between the independent variable and dependent variable.</w:t>
+      </w:r>
+    </w:p>
+    <w:p>
+      <w:pPr>
+        <w:jc w:val="both"/>
+      </w:pPr>
+    </w:p>
+    <w:p>
+      <w:pPr>
+        <w:pStyle w:val="ListParagraph"/>
+        <w:numPr>
+          <w:ilvl w:val="0"/>
+          <w:numId w:val="18"/>
+        </w:numPr>
+        <w:jc w:val="both"/>
+      </w:pPr>
+      <w:r>
+        <w:rPr>
+          <w:b/>
+          <w:bCs/>
+        </w:rPr>
+        <w:t>Intercept</w:t>
+      </w:r>
+      <w:r>
+        <w:t>:</w:t>
+      </w:r>
+    </w:p>
+    <w:p>
+      <w:pPr>
+        <w:pStyle w:val="ListParagraph"/>
+        <w:jc w:val="both"/>
+      </w:pPr>
+      <w:r>
+        <w:t>The intercept (β₀) represents the value of the dependent variable when the independent variable is zero. This may or may not be a meaningful value depending on the context of the problem. For example, if the independent variable represents years of experience, a zero value is not meaningful. In such cases, the intercept is used to adjust the vertical position of the regression line. A positive intercept means that the regression line intersects the y-axis above zero, and a negative intercept means that the line intersects the y-axis below zero.</w:t>
+      </w:r>
+    </w:p>
+    <w:p>
+      <w:pPr>
+        <w:jc w:val="both"/>
+      </w:pPr>
+    </w:p>
+    <w:p>
+      <w:pPr>
+        <w:pStyle w:val="ListParagraph"/>
+        <w:numPr>
+          <w:ilvl w:val="0"/>
+          <w:numId w:val="18"/>
+        </w:numPr>
+        <w:jc w:val="both"/>
+      </w:pPr>
+      <w:r>
+        <w:rPr>
+          <w:b/>
+          <w:bCs/>
+        </w:rPr>
+        <w:t>Slope</w:t>
+      </w:r>
+      <w:r>
+        <w:t>:</w:t>
+      </w:r>
+    </w:p>
+    <w:p>
+      <w:pPr>
+        <w:pStyle w:val="ListParagraph"/>
+        <w:jc w:val="both"/>
+      </w:pPr>
+      <w:r>
+        <w:t>The slope (β₁) represents the change in the dependent variable for a one-unit increase in the independent variable. A positive slope indicates a positive relationship between the independent and dependent variables, while a negative slope indicates a negative relationship. The magnitude of the slope indicates the degree of change in the dependent variable for a unit increase in the independent variable. For example, if the independent variable represents hours of study and the dependent variable represents exam score, a slope of 0.5 indicates that for each additional hour of study, the exam score increases by 0.5 units.</w:t>
+      </w:r>
+    </w:p>
+    <w:p>
+      <w:pPr>
+        <w:jc w:val="both"/>
+      </w:pPr>
+    </w:p>
+    <w:p>
+      <w:pPr>
+        <w:jc w:val="both"/>
+      </w:pPr>
+      <w:r>
+        <w:t>It's important to note that the interpretation of the intercept and slope should always be considered in the context of the problem and the data being analyzed. Also, it's recommended to check for statistical significance of the intercept and slope using hypothesis tests and confidence intervals to ensure that the results are reliable.</w:t>
+      </w:r>
+    </w:p>
+    <w:p>
+      <w:pPr>
+        <w:jc w:val="both"/>
+      </w:pPr>
+    </w:p>
+    <w:p>
+      <w:pPr>
+        <w:jc w:val="both"/>
+      </w:pPr>
+    </w:p>
+    <w:p>
+      <w:pPr>
+        <w:pStyle w:val="ListParagraph"/>
+        <w:numPr>
+          <w:ilvl w:val="0"/>
+          <w:numId w:val="1"/>
+        </w:numPr>
+        <w:jc w:val="both"/>
+        <w:rPr>
+          <w:b/>
+          <w:bCs/>
+        </w:rPr>
+      </w:pPr>
+      <w:r>
+        <w:rPr>
+          <w:b/>
+          <w:bCs/>
+        </w:rPr>
+        <w:lastRenderedPageBreak/>
+        <w:t>What is L2 regularization and how is it used in linear regression?</w:t>
+      </w:r>
+    </w:p>
+    <w:p>
+      <w:pPr>
+        <w:jc w:val="both"/>
+      </w:pPr>
+      <w:r>
+        <w:rPr>
+          <w:b/>
+          <w:bCs/>
+        </w:rPr>
+        <w:t>L2 regularization</w:t>
+      </w:r>
+      <w:r>
+        <w:t>, also known as Ridge regularization, is a technique used in linear regression to prevent overfitting by adding a penalty term to the cost function. The penalty term is the sum of the squares of the regression coefficients, multiplied by a regularization parameter λ, which controls the strength of the regularization.</w:t>
+      </w:r>
+    </w:p>
+    <w:p>
+      <w:pPr>
+        <w:jc w:val="both"/>
+      </w:pPr>
+    </w:p>
+    <w:p>
+      <w:pPr>
+        <w:jc w:val="both"/>
+      </w:pPr>
+      <w:r>
+        <w:t>The formula for the L2 regularization term is:</w:t>
+      </w:r>
+    </w:p>
+    <w:p>
+      <w:pPr>
+        <w:jc w:val="both"/>
+      </w:pPr>
+      <w:r>
+        <w:t>λ * (beta_1^2 + beta_2^2 + ... + beta_p^2)</w:t>
+      </w:r>
+    </w:p>
+    <w:p>
+      <w:pPr>
+        <w:jc w:val="both"/>
+      </w:pPr>
+      <w:r>
+        <w:t>where λ is the regularization parameter, beta_1, beta_2, ..., beta_p are the regression coefficients, and p is the number of features.</w:t>
+      </w:r>
+    </w:p>
+    <w:p>
+      <w:pPr>
+        <w:jc w:val="both"/>
+      </w:pPr>
+      <w:r>
+        <w:rPr>
+          <w:b/>
+          <w:bCs/>
+        </w:rPr>
+        <w:t>L2 regularization</w:t>
+      </w:r>
+      <w:r>
+        <w:t xml:space="preserve"> is used to shrink the regression coefficients towards zero, but it does not usually set any of them exactly to zero. This means that L2 regularization can still include all the features in the model, but it reduces the impact of irrelevant or noisy features.</w:t>
+      </w:r>
+    </w:p>
+    <w:p>
+      <w:pPr>
+        <w:jc w:val="both"/>
+      </w:pPr>
+      <w:r>
+        <w:rPr>
+          <w:b/>
+          <w:bCs/>
+        </w:rPr>
+        <w:t>L2 regularization</w:t>
+      </w:r>
+      <w:r>
+        <w:t xml:space="preserve"> can be particularly useful when dealing with high-dimensional datasets with many features, as it helps to avoid overfitting and can improve the generalization performance of the model.</w:t>
+      </w:r>
+    </w:p>
+    <w:p>
+      <w:pPr>
+        <w:jc w:val="both"/>
+      </w:pPr>
+    </w:p>
+    <w:p>
+      <w:pPr>
+        <w:pStyle w:val="ListParagraph"/>
+        <w:numPr>
+          <w:ilvl w:val="0"/>
+          <w:numId w:val="1"/>
+        </w:numPr>
+        <w:jc w:val="both"/>
+        <w:rPr>
+          <w:b/>
+          <w:bCs/>
+        </w:rPr>
+      </w:pPr>
+      <w:r>
+        <w:rPr>
+          <w:b/>
+          <w:bCs/>
+        </w:rPr>
+        <w:t>What is the difference between L1 regularization and L2 regularization in linear regression?</w:t>
+      </w:r>
+    </w:p>
+    <w:tbl>
+      <w:tblPr>
+        <w:tblW w:w="17635" w:type="dxa"/>
+        <w:tblInd w:w="-1445" w:type="dxa"/>
+        <w:tblLook w:val="04A0" w:firstRow="1" w:lastRow="0" w:firstColumn="1" w:lastColumn="0" w:noHBand="0" w:noVBand="1"/>
+      </w:tblPr>
+      <w:tblGrid>
+        <w:gridCol w:w="2700"/>
+        <w:gridCol w:w="3510"/>
+        <w:gridCol w:w="7585"/>
+        <w:gridCol w:w="960"/>
+        <w:gridCol w:w="960"/>
+        <w:gridCol w:w="960"/>
+        <w:gridCol w:w="960"/>
+      </w:tblGrid>
+      <w:tr>
+        <w:trPr>
+          <w:trHeight w:val="300"/>
+        </w:trPr>
+        <w:tc>
+          <w:tcPr>
+            <w:tcW w:w="2700" w:type="dxa"/>
+            <w:tcBorders>
+              <w:top w:val="single" w:sz="4" w:space="0" w:color="auto"/>
+              <w:left w:val="single" w:sz="4" w:space="0" w:color="auto"/>
+              <w:bottom w:val="single" w:sz="4" w:space="0" w:color="auto"/>
+              <w:right w:val="single" w:sz="4" w:space="0" w:color="auto"/>
+            </w:tcBorders>
+            <w:shd w:val="clear" w:color="000000" w:fill="FFE699"/>
+            <w:noWrap/>
+            <w:vAlign w:val="center"/>
+            <w:hideMark/>
+          </w:tcPr>
+          <w:p>
+            <w:pPr>
+              <w:spacing w:after="0" w:line="240" w:lineRule="auto"/>
+              <w:jc w:val="center"/>
+              <w:rPr>
+                <w:rFonts w:ascii="Calibri" w:eastAsia="Times New Roman" w:hAnsi="Calibri" w:cs="Calibri"/>
+                <w:b/>
+                <w:bCs/>
+                <w:color w:val="000000"/>
+              </w:rPr>
+            </w:pPr>
+            <w:r>
+              <w:rPr>
+                <w:rFonts w:ascii="Calibri" w:eastAsia="Times New Roman" w:hAnsi="Calibri" w:cs="Calibri"/>
+                <w:b/>
+                <w:bCs/>
+                <w:color w:val="000000"/>
+              </w:rPr>
+              <w:t>Aspect</w:t>
+            </w:r>
+          </w:p>
+        </w:tc>
+        <w:tc>
+          <w:tcPr>
+            <w:tcW w:w="3510" w:type="dxa"/>
+            <w:tcBorders>
+              <w:top w:val="single" w:sz="4" w:space="0" w:color="auto"/>
+              <w:left w:val="nil"/>
+              <w:bottom w:val="single" w:sz="4" w:space="0" w:color="auto"/>
+              <w:right w:val="single" w:sz="4" w:space="0" w:color="auto"/>
+            </w:tcBorders>
+            <w:shd w:val="clear" w:color="000000" w:fill="FFE699"/>
+            <w:noWrap/>
+            <w:vAlign w:val="center"/>
+            <w:hideMark/>
+          </w:tcPr>
+          <w:p>
+            <w:pPr>
+              <w:spacing w:after="0" w:line="240" w:lineRule="auto"/>
+              <w:jc w:val="center"/>
+              <w:rPr>
+                <w:rFonts w:ascii="Calibri" w:eastAsia="Times New Roman" w:hAnsi="Calibri" w:cs="Calibri"/>
+                <w:b/>
+                <w:bCs/>
+                <w:color w:val="000000"/>
+              </w:rPr>
+            </w:pPr>
+            <w:r>
+              <w:rPr>
+                <w:rFonts w:ascii="Calibri" w:eastAsia="Times New Roman" w:hAnsi="Calibri" w:cs="Calibri"/>
+                <w:b/>
+                <w:bCs/>
+                <w:color w:val="000000"/>
+              </w:rPr>
+              <w:t>L1 regularization</w:t>
+            </w:r>
+          </w:p>
+        </w:tc>
+        <w:tc>
+          <w:tcPr>
+            <w:tcW w:w="7585" w:type="dxa"/>
+            <w:tcBorders>
+              <w:top w:val="single" w:sz="4" w:space="0" w:color="auto"/>
+              <w:left w:val="nil"/>
+              <w:bottom w:val="single" w:sz="4" w:space="0" w:color="auto"/>
+              <w:right w:val="single" w:sz="4" w:space="0" w:color="auto"/>
+            </w:tcBorders>
+            <w:shd w:val="clear" w:color="000000" w:fill="FFE699"/>
+            <w:noWrap/>
+            <w:vAlign w:val="center"/>
+            <w:hideMark/>
+          </w:tcPr>
+          <w:p>
+            <w:pPr>
+              <w:spacing w:after="0" w:line="240" w:lineRule="auto"/>
+              <w:jc w:val="center"/>
+              <w:rPr>
+                <w:rFonts w:ascii="Calibri" w:eastAsia="Times New Roman" w:hAnsi="Calibri" w:cs="Calibri"/>
+                <w:b/>
+                <w:bCs/>
+                <w:color w:val="000000"/>
+              </w:rPr>
+            </w:pPr>
+            <w:r>
+              <w:rPr>
+                <w:rFonts w:ascii="Calibri" w:eastAsia="Times New Roman" w:hAnsi="Calibri" w:cs="Calibri"/>
+                <w:b/>
+                <w:bCs/>
+                <w:color w:val="000000"/>
+              </w:rPr>
+              <w:t>L2 regularization</w:t>
+            </w:r>
+          </w:p>
+        </w:tc>
+        <w:tc>
+          <w:tcPr>
+            <w:tcW w:w="960" w:type="dxa"/>
+            <w:tcBorders>
+              <w:top w:val="single" w:sz="4" w:space="0" w:color="auto"/>
+              <w:left w:val="nil"/>
+              <w:bottom w:val="single" w:sz="4" w:space="0" w:color="auto"/>
+              <w:right w:val="single" w:sz="4" w:space="0" w:color="auto"/>
+            </w:tcBorders>
+            <w:shd w:val="clear" w:color="000000" w:fill="FFE699"/>
+            <w:noWrap/>
+            <w:vAlign w:val="center"/>
+            <w:hideMark/>
+          </w:tcPr>
+          <w:p>
+            <w:pPr>
+              <w:spacing w:after="0" w:line="240" w:lineRule="auto"/>
+              <w:jc w:val="center"/>
+              <w:rPr>
+                <w:rFonts w:ascii="Calibri" w:eastAsia="Times New Roman" w:hAnsi="Calibri" w:cs="Calibri"/>
+                <w:b/>
+                <w:bCs/>
+                <w:color w:val="000000"/>
+              </w:rPr>
+            </w:pPr>
+            <w:r>
+              <w:rPr>
+                <w:rFonts w:ascii="Calibri" w:eastAsia="Times New Roman" w:hAnsi="Calibri" w:cs="Calibri"/>
+                <w:b/>
+                <w:bCs/>
+                <w:color w:val="000000"/>
+              </w:rPr>
+              <w:t> </w:t>
+            </w:r>
+          </w:p>
+        </w:tc>
+        <w:tc>
+          <w:tcPr>
+            <w:tcW w:w="960" w:type="dxa"/>
+            <w:tcBorders>
+              <w:top w:val="single" w:sz="4" w:space="0" w:color="auto"/>
+              <w:left w:val="nil"/>
+              <w:bottom w:val="single" w:sz="4" w:space="0" w:color="auto"/>
+              <w:right w:val="single" w:sz="4" w:space="0" w:color="auto"/>
+            </w:tcBorders>
+            <w:shd w:val="clear" w:color="000000" w:fill="FFE699"/>
+            <w:noWrap/>
+            <w:vAlign w:val="center"/>
+            <w:hideMark/>
+          </w:tcPr>
+          <w:p>
+            <w:pPr>
+              <w:spacing w:after="0" w:line="240" w:lineRule="auto"/>
+              <w:jc w:val="center"/>
+              <w:rPr>
+                <w:rFonts w:ascii="Calibri" w:eastAsia="Times New Roman" w:hAnsi="Calibri" w:cs="Calibri"/>
+                <w:b/>
+                <w:bCs/>
+                <w:color w:val="000000"/>
+              </w:rPr>
+            </w:pPr>
+            <w:r>
+              <w:rPr>
+                <w:rFonts w:ascii="Calibri" w:eastAsia="Times New Roman" w:hAnsi="Calibri" w:cs="Calibri"/>
+                <w:b/>
+                <w:bCs/>
+                <w:color w:val="000000"/>
+              </w:rPr>
+              <w:t> </w:t>
+            </w:r>
+          </w:p>
+        </w:tc>
+        <w:tc>
+          <w:tcPr>
+            <w:tcW w:w="960" w:type="dxa"/>
+            <w:tcBorders>
+              <w:top w:val="nil"/>
+              <w:left w:val="nil"/>
+              <w:bottom w:val="nil"/>
+              <w:right w:val="nil"/>
+            </w:tcBorders>
+            <w:shd w:val="clear" w:color="auto" w:fill="auto"/>
+            <w:noWrap/>
+            <w:vAlign w:val="bottom"/>
+            <w:hideMark/>
+          </w:tcPr>
+          <w:p>
+            <w:pPr>
+              <w:spacing w:after="0" w:line="240" w:lineRule="auto"/>
+              <w:jc w:val="center"/>
+              <w:rPr>
+                <w:rFonts w:ascii="Calibri" w:eastAsia="Times New Roman" w:hAnsi="Calibri" w:cs="Calibri"/>
+                <w:b/>
+                <w:bCs/>
+                <w:color w:val="000000"/>
+              </w:rPr>
+            </w:pPr>
+          </w:p>
+        </w:tc>
+        <w:tc>
+          <w:tcPr>
+            <w:tcW w:w="960" w:type="dxa"/>
+            <w:tcBorders>
+              <w:top w:val="nil"/>
+              <w:left w:val="nil"/>
+              <w:bottom w:val="nil"/>
+              <w:right w:val="nil"/>
+            </w:tcBorders>
+            <w:shd w:val="clear" w:color="auto" w:fill="auto"/>
+            <w:noWrap/>
+            <w:vAlign w:val="bottom"/>
+            <w:hideMark/>
+          </w:tcPr>
+          <w:p>
+            <w:pPr>
+              <w:spacing w:after="0" w:line="240" w:lineRule="auto"/>
+              <w:rPr>
+                <w:rFonts w:ascii="Times New Roman" w:eastAsia="Times New Roman" w:hAnsi="Times New Roman" w:cs="Times New Roman"/>
+                <w:sz w:val="20"/>
+                <w:szCs w:val="20"/>
+              </w:rPr>
+            </w:pPr>
+          </w:p>
+        </w:tc>
+      </w:tr>
+      <w:tr>
+        <w:trPr>
+          <w:trHeight w:val="300"/>
+        </w:trPr>
+        <w:tc>
+          <w:tcPr>
+            <w:tcW w:w="2700" w:type="dxa"/>
+            <w:tcBorders>
+              <w:top w:val="nil"/>
+              <w:left w:val="single" w:sz="4" w:space="0" w:color="auto"/>
+              <w:bottom w:val="single" w:sz="4" w:space="0" w:color="auto"/>
+              <w:right w:val="single" w:sz="4" w:space="0" w:color="auto"/>
+            </w:tcBorders>
+            <w:shd w:val="clear" w:color="000000" w:fill="FFF2CC"/>
+            <w:noWrap/>
+            <w:vAlign w:val="center"/>
+            <w:hideMark/>
+          </w:tcPr>
+          <w:p>
+            <w:pPr>
+              <w:spacing w:after="0" w:line="240" w:lineRule="auto"/>
+              <w:rPr>
+                <w:rFonts w:ascii="Calibri" w:eastAsia="Times New Roman" w:hAnsi="Calibri" w:cs="Calibri"/>
+                <w:color w:val="000000"/>
+              </w:rPr>
+            </w:pPr>
+            <w:r>
+              <w:rPr>
+                <w:rFonts w:ascii="Calibri" w:eastAsia="Times New Roman" w:hAnsi="Calibri" w:cs="Calibri"/>
+                <w:color w:val="000000"/>
+              </w:rPr>
+              <w:t>Penalty term</w:t>
+            </w:r>
+          </w:p>
+        </w:tc>
+        <w:tc>
+          <w:tcPr>
+            <w:tcW w:w="3510" w:type="dxa"/>
+            <w:tcBorders>
+              <w:top w:val="nil"/>
+              <w:left w:val="nil"/>
+              <w:bottom w:val="single" w:sz="4" w:space="0" w:color="auto"/>
+              <w:right w:val="single" w:sz="4" w:space="0" w:color="auto"/>
+            </w:tcBorders>
+            <w:shd w:val="clear" w:color="000000" w:fill="FFF2CC"/>
+            <w:noWrap/>
+            <w:vAlign w:val="center"/>
+            <w:hideMark/>
+          </w:tcPr>
+          <w:p>
+            <w:pPr>
+              <w:spacing w:after="0" w:line="240" w:lineRule="auto"/>
+              <w:rPr>
+                <w:rFonts w:ascii="Calibri" w:eastAsia="Times New Roman" w:hAnsi="Calibri" w:cs="Calibri"/>
+                <w:color w:val="000000"/>
+              </w:rPr>
+            </w:pPr>
+            <w:r>
+              <w:rPr>
+                <w:rFonts w:ascii="Calibri" w:eastAsia="Times New Roman" w:hAnsi="Calibri" w:cs="Calibri"/>
+                <w:color w:val="000000"/>
+              </w:rPr>
+              <w:t>Absolute value of the coefficients</w:t>
+            </w:r>
+          </w:p>
+        </w:tc>
+        <w:tc>
+          <w:tcPr>
+            <w:tcW w:w="7585" w:type="dxa"/>
+            <w:tcBorders>
+              <w:top w:val="nil"/>
+              <w:left w:val="nil"/>
+              <w:bottom w:val="single" w:sz="4" w:space="0" w:color="auto"/>
+              <w:right w:val="single" w:sz="4" w:space="0" w:color="auto"/>
+            </w:tcBorders>
+            <w:shd w:val="clear" w:color="000000" w:fill="FFF2CC"/>
+            <w:noWrap/>
+            <w:vAlign w:val="center"/>
+            <w:hideMark/>
+          </w:tcPr>
+          <w:p>
+            <w:pPr>
+              <w:spacing w:after="0" w:line="240" w:lineRule="auto"/>
+              <w:rPr>
+                <w:rFonts w:ascii="Calibri" w:eastAsia="Times New Roman" w:hAnsi="Calibri" w:cs="Calibri"/>
+                <w:color w:val="000000"/>
+              </w:rPr>
+            </w:pPr>
+            <w:r>
+              <w:rPr>
+                <w:rFonts w:ascii="Calibri" w:eastAsia="Times New Roman" w:hAnsi="Calibri" w:cs="Calibri"/>
+                <w:color w:val="000000"/>
+              </w:rPr>
+              <w:t>Square of the coefficients</w:t>
+            </w:r>
+            <w:r>
+              <w:rPr>
+                <w:rFonts w:ascii="Calibri" w:eastAsia="Times New Roman" w:hAnsi="Calibri" w:cs="Calibri"/>
+                <w:color w:val="000000"/>
+              </w:rPr>
+              <w:t>.</w:t>
+            </w:r>
+          </w:p>
+        </w:tc>
+        <w:tc>
+          <w:tcPr>
+            <w:tcW w:w="960" w:type="dxa"/>
+            <w:tcBorders>
+              <w:top w:val="nil"/>
+              <w:left w:val="nil"/>
+              <w:bottom w:val="single" w:sz="4" w:space="0" w:color="auto"/>
+              <w:right w:val="single" w:sz="4" w:space="0" w:color="auto"/>
+            </w:tcBorders>
+            <w:shd w:val="clear" w:color="000000" w:fill="FFF2CC"/>
+            <w:noWrap/>
+            <w:vAlign w:val="center"/>
+            <w:hideMark/>
+          </w:tcPr>
+          <w:p>
+            <w:pPr>
+              <w:spacing w:after="0" w:line="240" w:lineRule="auto"/>
+              <w:jc w:val="center"/>
+              <w:rPr>
+                <w:rFonts w:ascii="Calibri" w:eastAsia="Times New Roman" w:hAnsi="Calibri" w:cs="Calibri"/>
+                <w:color w:val="000000"/>
+              </w:rPr>
+            </w:pPr>
+            <w:r>
+              <w:rPr>
+                <w:rFonts w:ascii="Calibri" w:eastAsia="Times New Roman" w:hAnsi="Calibri" w:cs="Calibri"/>
+                <w:color w:val="000000"/>
+              </w:rPr>
+              <w:t> </w:t>
+            </w:r>
+          </w:p>
+        </w:tc>
+        <w:tc>
+          <w:tcPr>
+            <w:tcW w:w="960" w:type="dxa"/>
+            <w:tcBorders>
+              <w:top w:val="nil"/>
+              <w:left w:val="nil"/>
+              <w:bottom w:val="single" w:sz="4" w:space="0" w:color="auto"/>
+              <w:right w:val="single" w:sz="4" w:space="0" w:color="auto"/>
+            </w:tcBorders>
+            <w:shd w:val="clear" w:color="000000" w:fill="FFF2CC"/>
+            <w:noWrap/>
+            <w:vAlign w:val="center"/>
+            <w:hideMark/>
+          </w:tcPr>
+          <w:p>
+            <w:pPr>
+              <w:spacing w:after="0" w:line="240" w:lineRule="auto"/>
+              <w:jc w:val="center"/>
+              <w:rPr>
+                <w:rFonts w:ascii="Calibri" w:eastAsia="Times New Roman" w:hAnsi="Calibri" w:cs="Calibri"/>
+                <w:color w:val="000000"/>
+              </w:rPr>
+            </w:pPr>
+            <w:r>
+              <w:rPr>
+                <w:rFonts w:ascii="Calibri" w:eastAsia="Times New Roman" w:hAnsi="Calibri" w:cs="Calibri"/>
+                <w:color w:val="000000"/>
+              </w:rPr>
+              <w:t> </w:t>
+            </w:r>
+          </w:p>
+        </w:tc>
+        <w:tc>
+          <w:tcPr>
+            <w:tcW w:w="960" w:type="dxa"/>
+            <w:tcBorders>
+              <w:top w:val="nil"/>
+              <w:left w:val="nil"/>
+              <w:bottom w:val="nil"/>
+              <w:right w:val="nil"/>
+            </w:tcBorders>
+            <w:shd w:val="clear" w:color="auto" w:fill="auto"/>
+            <w:noWrap/>
+            <w:vAlign w:val="bottom"/>
+            <w:hideMark/>
+          </w:tcPr>
+          <w:p>
+            <w:pPr>
+              <w:spacing w:after="0" w:line="240" w:lineRule="auto"/>
+              <w:jc w:val="center"/>
+              <w:rPr>
+                <w:rFonts w:ascii="Calibri" w:eastAsia="Times New Roman" w:hAnsi="Calibri" w:cs="Calibri"/>
+                <w:color w:val="000000"/>
+              </w:rPr>
+            </w:pPr>
+          </w:p>
+        </w:tc>
+        <w:tc>
+          <w:tcPr>
+            <w:tcW w:w="960" w:type="dxa"/>
+            <w:tcBorders>
+              <w:top w:val="nil"/>
+              <w:left w:val="nil"/>
+              <w:bottom w:val="nil"/>
+              <w:right w:val="nil"/>
+            </w:tcBorders>
+            <w:shd w:val="clear" w:color="auto" w:fill="auto"/>
+            <w:noWrap/>
+            <w:vAlign w:val="bottom"/>
+            <w:hideMark/>
+          </w:tcPr>
+          <w:p>
+            <w:pPr>
+              <w:spacing w:after="0" w:line="240" w:lineRule="auto"/>
+              <w:rPr>
+                <w:rFonts w:ascii="Times New Roman" w:eastAsia="Times New Roman" w:hAnsi="Times New Roman" w:cs="Times New Roman"/>
+                <w:sz w:val="20"/>
+                <w:szCs w:val="20"/>
+              </w:rPr>
+            </w:pPr>
+          </w:p>
+        </w:tc>
+      </w:tr>
+      <w:tr>
+        <w:trPr>
+          <w:trHeight w:val="300"/>
+        </w:trPr>
+        <w:tc>
+          <w:tcPr>
+            <w:tcW w:w="2700" w:type="dxa"/>
+            <w:tcBorders>
+              <w:top w:val="nil"/>
+              <w:left w:val="single" w:sz="4" w:space="0" w:color="auto"/>
+              <w:bottom w:val="single" w:sz="4" w:space="0" w:color="auto"/>
+              <w:right w:val="single" w:sz="4" w:space="0" w:color="auto"/>
+            </w:tcBorders>
+            <w:shd w:val="clear" w:color="000000" w:fill="FFF2CC"/>
+            <w:noWrap/>
+            <w:vAlign w:val="center"/>
+            <w:hideMark/>
+          </w:tcPr>
+          <w:p>
+            <w:pPr>
+              <w:spacing w:after="0" w:line="240" w:lineRule="auto"/>
+              <w:rPr>
+                <w:rFonts w:ascii="Calibri" w:eastAsia="Times New Roman" w:hAnsi="Calibri" w:cs="Calibri"/>
+                <w:color w:val="000000"/>
+              </w:rPr>
+            </w:pPr>
+            <w:r>
+              <w:rPr>
+                <w:rFonts w:ascii="Calibri" w:eastAsia="Times New Roman" w:hAnsi="Calibri" w:cs="Calibri"/>
+                <w:color w:val="000000"/>
+              </w:rPr>
+              <w:t>Sparsity</w:t>
+            </w:r>
+          </w:p>
+        </w:tc>
+        <w:tc>
+          <w:tcPr>
+            <w:tcW w:w="3510" w:type="dxa"/>
+            <w:tcBorders>
+              <w:top w:val="nil"/>
+              <w:left w:val="nil"/>
+              <w:bottom w:val="single" w:sz="4" w:space="0" w:color="auto"/>
+              <w:right w:val="single" w:sz="4" w:space="0" w:color="auto"/>
+            </w:tcBorders>
+            <w:shd w:val="clear" w:color="000000" w:fill="FFF2CC"/>
+            <w:noWrap/>
+            <w:vAlign w:val="center"/>
+            <w:hideMark/>
+          </w:tcPr>
+          <w:p>
+            <w:pPr>
+              <w:spacing w:after="0" w:line="240" w:lineRule="auto"/>
+              <w:rPr>
+                <w:rFonts w:ascii="Calibri" w:eastAsia="Times New Roman" w:hAnsi="Calibri" w:cs="Calibri"/>
+                <w:color w:val="000000"/>
+              </w:rPr>
+            </w:pPr>
+            <w:r>
+              <w:rPr>
+                <w:rFonts w:ascii="Calibri" w:eastAsia="Times New Roman" w:hAnsi="Calibri" w:cs="Calibri"/>
+                <w:color w:val="000000"/>
+              </w:rPr>
+              <w:t>Produces sparse models with only a few important features</w:t>
+            </w:r>
+          </w:p>
+        </w:tc>
+        <w:tc>
+          <w:tcPr>
+            <w:tcW w:w="7585" w:type="dxa"/>
+            <w:tcBorders>
+              <w:top w:val="nil"/>
+              <w:left w:val="nil"/>
+              <w:bottom w:val="single" w:sz="4" w:space="0" w:color="auto"/>
+              <w:right w:val="single" w:sz="4" w:space="0" w:color="auto"/>
+            </w:tcBorders>
+            <w:shd w:val="clear" w:color="000000" w:fill="FFF2CC"/>
+            <w:noWrap/>
+            <w:vAlign w:val="center"/>
+            <w:hideMark/>
+          </w:tcPr>
+          <w:p>
+            <w:pPr>
+              <w:spacing w:after="0" w:line="240" w:lineRule="auto"/>
+              <w:rPr>
+                <w:rFonts w:ascii="Calibri" w:eastAsia="Times New Roman" w:hAnsi="Calibri" w:cs="Calibri"/>
+                <w:color w:val="000000"/>
+              </w:rPr>
+            </w:pPr>
+            <w:r>
+              <w:rPr>
+                <w:rFonts w:ascii="Calibri" w:eastAsia="Times New Roman" w:hAnsi="Calibri" w:cs="Calibri"/>
+                <w:color w:val="000000"/>
+              </w:rPr>
+              <w:t>Does not necessarily produce sparse models</w:t>
+            </w:r>
+          </w:p>
+        </w:tc>
+        <w:tc>
+          <w:tcPr>
+            <w:tcW w:w="960" w:type="dxa"/>
+            <w:tcBorders>
+              <w:top w:val="nil"/>
+              <w:left w:val="nil"/>
+              <w:bottom w:val="single" w:sz="4" w:space="0" w:color="auto"/>
+              <w:right w:val="single" w:sz="4" w:space="0" w:color="auto"/>
+            </w:tcBorders>
+            <w:shd w:val="clear" w:color="000000" w:fill="FFF2CC"/>
+            <w:noWrap/>
+            <w:vAlign w:val="center"/>
+            <w:hideMark/>
+          </w:tcPr>
+          <w:p>
+            <w:pPr>
+              <w:spacing w:after="0" w:line="240" w:lineRule="auto"/>
+              <w:jc w:val="center"/>
+              <w:rPr>
+                <w:rFonts w:ascii="Calibri" w:eastAsia="Times New Roman" w:hAnsi="Calibri" w:cs="Calibri"/>
+                <w:color w:val="000000"/>
+              </w:rPr>
+            </w:pPr>
+            <w:r>
+              <w:rPr>
+                <w:rFonts w:ascii="Calibri" w:eastAsia="Times New Roman" w:hAnsi="Calibri" w:cs="Calibri"/>
+                <w:color w:val="000000"/>
+              </w:rPr>
+              <w:t> </w:t>
+            </w:r>
+          </w:p>
+        </w:tc>
+        <w:tc>
+          <w:tcPr>
+            <w:tcW w:w="960" w:type="dxa"/>
+            <w:tcBorders>
+              <w:top w:val="nil"/>
+              <w:left w:val="nil"/>
+              <w:bottom w:val="single" w:sz="4" w:space="0" w:color="auto"/>
+              <w:right w:val="single" w:sz="4" w:space="0" w:color="auto"/>
+            </w:tcBorders>
+            <w:shd w:val="clear" w:color="000000" w:fill="FFF2CC"/>
+            <w:noWrap/>
+            <w:vAlign w:val="center"/>
+            <w:hideMark/>
+          </w:tcPr>
+          <w:p>
+            <w:pPr>
+              <w:spacing w:after="0" w:line="240" w:lineRule="auto"/>
+              <w:jc w:val="center"/>
+              <w:rPr>
+                <w:rFonts w:ascii="Calibri" w:eastAsia="Times New Roman" w:hAnsi="Calibri" w:cs="Calibri"/>
+                <w:color w:val="000000"/>
+              </w:rPr>
+            </w:pPr>
+            <w:r>
+              <w:rPr>
+                <w:rFonts w:ascii="Calibri" w:eastAsia="Times New Roman" w:hAnsi="Calibri" w:cs="Calibri"/>
+                <w:color w:val="000000"/>
+              </w:rPr>
+              <w:t> </w:t>
+            </w:r>
+          </w:p>
+        </w:tc>
+        <w:tc>
+          <w:tcPr>
+            <w:tcW w:w="960" w:type="dxa"/>
+            <w:tcBorders>
+              <w:top w:val="nil"/>
+              <w:left w:val="nil"/>
+              <w:bottom w:val="nil"/>
+              <w:right w:val="nil"/>
+            </w:tcBorders>
+            <w:shd w:val="clear" w:color="auto" w:fill="auto"/>
+            <w:noWrap/>
+            <w:vAlign w:val="bottom"/>
+            <w:hideMark/>
+          </w:tcPr>
+          <w:p>
+            <w:pPr>
+              <w:spacing w:after="0" w:line="240" w:lineRule="auto"/>
+              <w:jc w:val="center"/>
+              <w:rPr>
+                <w:rFonts w:ascii="Calibri" w:eastAsia="Times New Roman" w:hAnsi="Calibri" w:cs="Calibri"/>
+                <w:color w:val="000000"/>
+              </w:rPr>
+            </w:pPr>
+          </w:p>
+        </w:tc>
+        <w:tc>
+          <w:tcPr>
+            <w:tcW w:w="960" w:type="dxa"/>
+            <w:tcBorders>
+              <w:top w:val="nil"/>
+              <w:left w:val="nil"/>
+              <w:bottom w:val="nil"/>
+              <w:right w:val="nil"/>
+            </w:tcBorders>
+            <w:shd w:val="clear" w:color="auto" w:fill="auto"/>
+            <w:noWrap/>
+            <w:vAlign w:val="bottom"/>
+            <w:hideMark/>
+          </w:tcPr>
+          <w:p>
+            <w:pPr>
+              <w:spacing w:after="0" w:line="240" w:lineRule="auto"/>
+              <w:rPr>
+                <w:rFonts w:ascii="Times New Roman" w:eastAsia="Times New Roman" w:hAnsi="Times New Roman" w:cs="Times New Roman"/>
+                <w:sz w:val="20"/>
+                <w:szCs w:val="20"/>
+              </w:rPr>
+            </w:pPr>
+          </w:p>
+        </w:tc>
+      </w:tr>
+      <w:tr>
+        <w:trPr>
+          <w:trHeight w:val="300"/>
+        </w:trPr>
+        <w:tc>
+          <w:tcPr>
+            <w:tcW w:w="2700" w:type="dxa"/>
+            <w:tcBorders>
+              <w:top w:val="nil"/>
+              <w:left w:val="single" w:sz="4" w:space="0" w:color="auto"/>
+              <w:bottom w:val="single" w:sz="4" w:space="0" w:color="auto"/>
+              <w:right w:val="single" w:sz="4" w:space="0" w:color="auto"/>
+            </w:tcBorders>
+            <w:shd w:val="clear" w:color="000000" w:fill="FFF2CC"/>
+            <w:noWrap/>
+            <w:vAlign w:val="center"/>
+            <w:hideMark/>
+          </w:tcPr>
+          <w:p>
+            <w:pPr>
+              <w:spacing w:after="0" w:line="240" w:lineRule="auto"/>
+              <w:rPr>
+                <w:rFonts w:ascii="Calibri" w:eastAsia="Times New Roman" w:hAnsi="Calibri" w:cs="Calibri"/>
+                <w:color w:val="000000"/>
+              </w:rPr>
+            </w:pPr>
+            <w:r>
+              <w:rPr>
+                <w:rFonts w:ascii="Calibri" w:eastAsia="Times New Roman" w:hAnsi="Calibri" w:cs="Calibri"/>
+                <w:color w:val="000000"/>
+              </w:rPr>
+              <w:t>Effect on coefficients</w:t>
+            </w:r>
+          </w:p>
+        </w:tc>
+        <w:tc>
+          <w:tcPr>
+            <w:tcW w:w="3510" w:type="dxa"/>
+            <w:tcBorders>
+              <w:top w:val="nil"/>
+              <w:left w:val="nil"/>
+              <w:bottom w:val="single" w:sz="4" w:space="0" w:color="auto"/>
+              <w:right w:val="single" w:sz="4" w:space="0" w:color="auto"/>
+            </w:tcBorders>
+            <w:shd w:val="clear" w:color="000000" w:fill="FFF2CC"/>
+            <w:noWrap/>
+            <w:vAlign w:val="center"/>
+            <w:hideMark/>
+          </w:tcPr>
+          <w:p>
+            <w:pPr>
+              <w:spacing w:after="0" w:line="240" w:lineRule="auto"/>
+              <w:rPr>
+                <w:rFonts w:ascii="Calibri" w:eastAsia="Times New Roman" w:hAnsi="Calibri" w:cs="Calibri"/>
+                <w:color w:val="000000"/>
+              </w:rPr>
+            </w:pPr>
+            <w:r>
+              <w:rPr>
+                <w:rFonts w:ascii="Calibri" w:eastAsia="Times New Roman" w:hAnsi="Calibri" w:cs="Calibri"/>
+                <w:color w:val="000000"/>
+              </w:rPr>
+              <w:t>Can set some coefficients to zero</w:t>
+            </w:r>
+          </w:p>
+        </w:tc>
+        <w:tc>
+          <w:tcPr>
+            <w:tcW w:w="7585" w:type="dxa"/>
+            <w:tcBorders>
+              <w:top w:val="nil"/>
+              <w:left w:val="nil"/>
+              <w:bottom w:val="single" w:sz="4" w:space="0" w:color="auto"/>
+              <w:right w:val="single" w:sz="4" w:space="0" w:color="auto"/>
+            </w:tcBorders>
+            <w:shd w:val="clear" w:color="000000" w:fill="FFF2CC"/>
+            <w:noWrap/>
+            <w:vAlign w:val="center"/>
+            <w:hideMark/>
+          </w:tcPr>
+          <w:p>
+            <w:pPr>
+              <w:spacing w:after="0" w:line="240" w:lineRule="auto"/>
+              <w:rPr>
+                <w:rFonts w:ascii="Calibri" w:eastAsia="Times New Roman" w:hAnsi="Calibri" w:cs="Calibri"/>
+                <w:color w:val="000000"/>
+              </w:rPr>
+            </w:pPr>
+            <w:r>
+              <w:rPr>
+                <w:rFonts w:ascii="Calibri" w:eastAsia="Times New Roman" w:hAnsi="Calibri" w:cs="Calibri"/>
+                <w:color w:val="000000"/>
+              </w:rPr>
+              <w:t xml:space="preserve">All coefficients are shrunk towards zero, </w:t>
+            </w:r>
+            <w:r>
+              <w:rPr>
+                <w:rFonts w:ascii="Calibri" w:eastAsia="Times New Roman" w:hAnsi="Calibri" w:cs="Calibri"/>
+                <w:color w:val="000000"/>
+              </w:rPr>
+              <w:br/>
+            </w:r>
+            <w:r>
+              <w:rPr>
+                <w:rFonts w:ascii="Calibri" w:eastAsia="Times New Roman" w:hAnsi="Calibri" w:cs="Calibri"/>
+                <w:color w:val="000000"/>
+              </w:rPr>
+              <w:t>but none are set to zero</w:t>
+            </w:r>
+          </w:p>
+        </w:tc>
+        <w:tc>
+          <w:tcPr>
+            <w:tcW w:w="960" w:type="dxa"/>
+            <w:tcBorders>
+              <w:top w:val="nil"/>
+              <w:left w:val="nil"/>
+              <w:bottom w:val="single" w:sz="4" w:space="0" w:color="auto"/>
+              <w:right w:val="single" w:sz="4" w:space="0" w:color="auto"/>
+            </w:tcBorders>
+            <w:shd w:val="clear" w:color="000000" w:fill="FFF2CC"/>
+            <w:noWrap/>
+            <w:vAlign w:val="center"/>
+            <w:hideMark/>
+          </w:tcPr>
+          <w:p>
+            <w:pPr>
+              <w:spacing w:after="0" w:line="240" w:lineRule="auto"/>
+              <w:jc w:val="center"/>
+              <w:rPr>
+                <w:rFonts w:ascii="Calibri" w:eastAsia="Times New Roman" w:hAnsi="Calibri" w:cs="Calibri"/>
+                <w:color w:val="000000"/>
+              </w:rPr>
+            </w:pPr>
+            <w:r>
+              <w:rPr>
+                <w:rFonts w:ascii="Calibri" w:eastAsia="Times New Roman" w:hAnsi="Calibri" w:cs="Calibri"/>
+                <w:color w:val="000000"/>
+              </w:rPr>
+              <w:t> </w:t>
+            </w:r>
+          </w:p>
+        </w:tc>
+        <w:tc>
+          <w:tcPr>
+            <w:tcW w:w="960" w:type="dxa"/>
+            <w:tcBorders>
+              <w:top w:val="nil"/>
+              <w:left w:val="nil"/>
+              <w:bottom w:val="single" w:sz="4" w:space="0" w:color="auto"/>
+              <w:right w:val="single" w:sz="4" w:space="0" w:color="auto"/>
+            </w:tcBorders>
+            <w:shd w:val="clear" w:color="000000" w:fill="FFF2CC"/>
+            <w:noWrap/>
+            <w:vAlign w:val="center"/>
+            <w:hideMark/>
+          </w:tcPr>
+          <w:p>
+            <w:pPr>
+              <w:spacing w:after="0" w:line="240" w:lineRule="auto"/>
+              <w:jc w:val="center"/>
+              <w:rPr>
+                <w:rFonts w:ascii="Calibri" w:eastAsia="Times New Roman" w:hAnsi="Calibri" w:cs="Calibri"/>
+                <w:color w:val="000000"/>
+              </w:rPr>
+            </w:pPr>
+            <w:r>
+              <w:rPr>
+                <w:rFonts w:ascii="Calibri" w:eastAsia="Times New Roman" w:hAnsi="Calibri" w:cs="Calibri"/>
+                <w:color w:val="000000"/>
+              </w:rPr>
+              <w:t> </w:t>
+            </w:r>
+          </w:p>
+        </w:tc>
+        <w:tc>
+          <w:tcPr>
+            <w:tcW w:w="960" w:type="dxa"/>
+            <w:tcBorders>
+              <w:top w:val="nil"/>
+              <w:left w:val="nil"/>
+              <w:bottom w:val="nil"/>
+              <w:right w:val="nil"/>
+            </w:tcBorders>
+            <w:shd w:val="clear" w:color="auto" w:fill="auto"/>
+            <w:noWrap/>
+            <w:vAlign w:val="bottom"/>
+            <w:hideMark/>
+          </w:tcPr>
+          <w:p>
+            <w:pPr>
+              <w:spacing w:after="0" w:line="240" w:lineRule="auto"/>
+              <w:jc w:val="center"/>
+              <w:rPr>
+                <w:rFonts w:ascii="Calibri" w:eastAsia="Times New Roman" w:hAnsi="Calibri" w:cs="Calibri"/>
+                <w:color w:val="000000"/>
+              </w:rPr>
+            </w:pPr>
+          </w:p>
+        </w:tc>
+        <w:tc>
+          <w:tcPr>
+            <w:tcW w:w="960" w:type="dxa"/>
+            <w:tcBorders>
+              <w:top w:val="nil"/>
+              <w:left w:val="nil"/>
+              <w:bottom w:val="nil"/>
+              <w:right w:val="nil"/>
+            </w:tcBorders>
+            <w:shd w:val="clear" w:color="auto" w:fill="auto"/>
+            <w:noWrap/>
+            <w:vAlign w:val="bottom"/>
+            <w:hideMark/>
+          </w:tcPr>
+          <w:p>
+            <w:pPr>
+              <w:spacing w:after="0" w:line="240" w:lineRule="auto"/>
+              <w:rPr>
+                <w:rFonts w:ascii="Times New Roman" w:eastAsia="Times New Roman" w:hAnsi="Times New Roman" w:cs="Times New Roman"/>
+                <w:sz w:val="20"/>
+                <w:szCs w:val="20"/>
+              </w:rPr>
+            </w:pPr>
+          </w:p>
+        </w:tc>
+      </w:tr>
+      <w:tr>
+        <w:trPr>
+          <w:trHeight w:val="300"/>
+        </w:trPr>
+        <w:tc>
+          <w:tcPr>
+            <w:tcW w:w="2700" w:type="dxa"/>
+            <w:tcBorders>
+              <w:top w:val="nil"/>
+              <w:left w:val="single" w:sz="4" w:space="0" w:color="auto"/>
+              <w:bottom w:val="single" w:sz="4" w:space="0" w:color="auto"/>
+              <w:right w:val="single" w:sz="4" w:space="0" w:color="auto"/>
+            </w:tcBorders>
+            <w:shd w:val="clear" w:color="000000" w:fill="FFF2CC"/>
+            <w:noWrap/>
+            <w:vAlign w:val="center"/>
+            <w:hideMark/>
+          </w:tcPr>
+          <w:p>
+            <w:pPr>
+              <w:spacing w:after="0" w:line="240" w:lineRule="auto"/>
+              <w:rPr>
+                <w:rFonts w:ascii="Calibri" w:eastAsia="Times New Roman" w:hAnsi="Calibri" w:cs="Calibri"/>
+                <w:color w:val="000000"/>
+              </w:rPr>
+            </w:pPr>
+            <w:r>
+              <w:rPr>
+                <w:rFonts w:ascii="Calibri" w:eastAsia="Times New Roman" w:hAnsi="Calibri" w:cs="Calibri"/>
+                <w:color w:val="000000"/>
+              </w:rPr>
+              <w:t>Computational complexity</w:t>
+            </w:r>
+          </w:p>
+        </w:tc>
+        <w:tc>
+          <w:tcPr>
+            <w:tcW w:w="3510" w:type="dxa"/>
+            <w:tcBorders>
+              <w:top w:val="nil"/>
+              <w:left w:val="nil"/>
+              <w:bottom w:val="single" w:sz="4" w:space="0" w:color="auto"/>
+              <w:right w:val="single" w:sz="4" w:space="0" w:color="auto"/>
+            </w:tcBorders>
+            <w:shd w:val="clear" w:color="000000" w:fill="FFF2CC"/>
+            <w:noWrap/>
+            <w:vAlign w:val="center"/>
+            <w:hideMark/>
+          </w:tcPr>
+          <w:p>
+            <w:pPr>
+              <w:spacing w:after="0" w:line="240" w:lineRule="auto"/>
+              <w:rPr>
+                <w:rFonts w:ascii="Calibri" w:eastAsia="Times New Roman" w:hAnsi="Calibri" w:cs="Calibri"/>
+                <w:color w:val="000000"/>
+              </w:rPr>
+            </w:pPr>
+            <w:r>
+              <w:rPr>
+                <w:rFonts w:ascii="Calibri" w:eastAsia="Times New Roman" w:hAnsi="Calibri" w:cs="Calibri"/>
+                <w:color w:val="000000"/>
+              </w:rPr>
+              <w:t>Not differentiable at 0, so subgradient methods must be used</w:t>
+            </w:r>
+          </w:p>
+        </w:tc>
+        <w:tc>
+          <w:tcPr>
+            <w:tcW w:w="7585" w:type="dxa"/>
+            <w:tcBorders>
+              <w:top w:val="nil"/>
+              <w:left w:val="nil"/>
+              <w:bottom w:val="single" w:sz="4" w:space="0" w:color="auto"/>
+              <w:right w:val="single" w:sz="4" w:space="0" w:color="auto"/>
+            </w:tcBorders>
+            <w:shd w:val="clear" w:color="000000" w:fill="FFF2CC"/>
+            <w:noWrap/>
+            <w:vAlign w:val="center"/>
+            <w:hideMark/>
+          </w:tcPr>
+          <w:p>
+            <w:pPr>
+              <w:spacing w:after="0" w:line="240" w:lineRule="auto"/>
+              <w:rPr>
+                <w:rFonts w:ascii="Calibri" w:eastAsia="Times New Roman" w:hAnsi="Calibri" w:cs="Calibri"/>
+                <w:color w:val="000000"/>
+              </w:rPr>
+            </w:pPr>
+            <w:r>
+              <w:rPr>
+                <w:rFonts w:ascii="Calibri" w:eastAsia="Times New Roman" w:hAnsi="Calibri" w:cs="Calibri"/>
+                <w:color w:val="000000"/>
+              </w:rPr>
+              <w:t>Differentiable everywhere, so gradient descent can be used</w:t>
+            </w:r>
+          </w:p>
+        </w:tc>
+        <w:tc>
+          <w:tcPr>
+            <w:tcW w:w="960" w:type="dxa"/>
+            <w:tcBorders>
+              <w:top w:val="nil"/>
+              <w:left w:val="nil"/>
+              <w:bottom w:val="single" w:sz="4" w:space="0" w:color="auto"/>
+              <w:right w:val="single" w:sz="4" w:space="0" w:color="auto"/>
+            </w:tcBorders>
+            <w:shd w:val="clear" w:color="000000" w:fill="FFF2CC"/>
+            <w:noWrap/>
+            <w:vAlign w:val="center"/>
+            <w:hideMark/>
+          </w:tcPr>
+          <w:p>
+            <w:pPr>
+              <w:spacing w:after="0" w:line="240" w:lineRule="auto"/>
+              <w:jc w:val="center"/>
+              <w:rPr>
+                <w:rFonts w:ascii="Calibri" w:eastAsia="Times New Roman" w:hAnsi="Calibri" w:cs="Calibri"/>
+                <w:color w:val="000000"/>
+              </w:rPr>
+            </w:pPr>
+            <w:r>
+              <w:rPr>
+                <w:rFonts w:ascii="Calibri" w:eastAsia="Times New Roman" w:hAnsi="Calibri" w:cs="Calibri"/>
+                <w:color w:val="000000"/>
+              </w:rPr>
+              <w:t> </w:t>
+            </w:r>
+          </w:p>
+        </w:tc>
+        <w:tc>
+          <w:tcPr>
+            <w:tcW w:w="960" w:type="dxa"/>
+            <w:tcBorders>
+              <w:top w:val="nil"/>
+              <w:left w:val="nil"/>
+              <w:bottom w:val="single" w:sz="4" w:space="0" w:color="auto"/>
+              <w:right w:val="single" w:sz="4" w:space="0" w:color="auto"/>
+            </w:tcBorders>
+            <w:shd w:val="clear" w:color="000000" w:fill="FFF2CC"/>
+            <w:noWrap/>
+            <w:vAlign w:val="center"/>
+            <w:hideMark/>
+          </w:tcPr>
+          <w:p>
+            <w:pPr>
+              <w:spacing w:after="0" w:line="240" w:lineRule="auto"/>
+              <w:jc w:val="center"/>
+              <w:rPr>
+                <w:rFonts w:ascii="Calibri" w:eastAsia="Times New Roman" w:hAnsi="Calibri" w:cs="Calibri"/>
+                <w:color w:val="000000"/>
+              </w:rPr>
+            </w:pPr>
+            <w:r>
+              <w:rPr>
+                <w:rFonts w:ascii="Calibri" w:eastAsia="Times New Roman" w:hAnsi="Calibri" w:cs="Calibri"/>
+                <w:color w:val="000000"/>
+              </w:rPr>
+              <w:t> </w:t>
+            </w:r>
+          </w:p>
+        </w:tc>
+        <w:tc>
+          <w:tcPr>
+            <w:tcW w:w="960" w:type="dxa"/>
+            <w:tcBorders>
+              <w:top w:val="nil"/>
+              <w:left w:val="nil"/>
+              <w:bottom w:val="nil"/>
+              <w:right w:val="nil"/>
+            </w:tcBorders>
+            <w:shd w:val="clear" w:color="auto" w:fill="auto"/>
+            <w:noWrap/>
+            <w:vAlign w:val="bottom"/>
+            <w:hideMark/>
+          </w:tcPr>
+          <w:p>
+            <w:pPr>
+              <w:spacing w:after="0" w:line="240" w:lineRule="auto"/>
+              <w:jc w:val="center"/>
+              <w:rPr>
+                <w:rFonts w:ascii="Calibri" w:eastAsia="Times New Roman" w:hAnsi="Calibri" w:cs="Calibri"/>
+                <w:color w:val="000000"/>
+              </w:rPr>
+            </w:pPr>
+          </w:p>
+        </w:tc>
+        <w:tc>
+          <w:tcPr>
+            <w:tcW w:w="960" w:type="dxa"/>
+            <w:tcBorders>
+              <w:top w:val="nil"/>
+              <w:left w:val="nil"/>
+              <w:bottom w:val="nil"/>
+              <w:right w:val="nil"/>
+            </w:tcBorders>
+            <w:shd w:val="clear" w:color="auto" w:fill="auto"/>
+            <w:noWrap/>
+            <w:vAlign w:val="bottom"/>
+            <w:hideMark/>
+          </w:tcPr>
+          <w:p>
+            <w:pPr>
+              <w:spacing w:after="0" w:line="240" w:lineRule="auto"/>
+              <w:rPr>
+                <w:rFonts w:ascii="Times New Roman" w:eastAsia="Times New Roman" w:hAnsi="Times New Roman" w:cs="Times New Roman"/>
+                <w:sz w:val="20"/>
+                <w:szCs w:val="20"/>
+              </w:rPr>
+            </w:pPr>
+          </w:p>
+        </w:tc>
+      </w:tr>
+      <w:tr>
+        <w:trPr>
+          <w:trHeight w:val="300"/>
+        </w:trPr>
+        <w:tc>
+          <w:tcPr>
+            <w:tcW w:w="2700" w:type="dxa"/>
+            <w:tcBorders>
+              <w:top w:val="nil"/>
+              <w:left w:val="single" w:sz="4" w:space="0" w:color="auto"/>
+              <w:bottom w:val="single" w:sz="4" w:space="0" w:color="auto"/>
+              <w:right w:val="single" w:sz="4" w:space="0" w:color="auto"/>
+            </w:tcBorders>
+            <w:shd w:val="clear" w:color="000000" w:fill="FFF2CC"/>
+            <w:noWrap/>
+            <w:vAlign w:val="center"/>
+            <w:hideMark/>
+          </w:tcPr>
+          <w:p>
+            <w:pPr>
+              <w:spacing w:after="0" w:line="240" w:lineRule="auto"/>
+              <w:rPr>
+                <w:rFonts w:ascii="Calibri" w:eastAsia="Times New Roman" w:hAnsi="Calibri" w:cs="Calibri"/>
+                <w:color w:val="000000"/>
+              </w:rPr>
+            </w:pPr>
+            <w:r>
+              <w:rPr>
+                <w:rFonts w:ascii="Calibri" w:eastAsia="Times New Roman" w:hAnsi="Calibri" w:cs="Calibri"/>
+                <w:color w:val="000000"/>
+              </w:rPr>
+              <w:t>Interpretability</w:t>
+            </w:r>
+          </w:p>
+        </w:tc>
+        <w:tc>
+          <w:tcPr>
+            <w:tcW w:w="3510" w:type="dxa"/>
+            <w:tcBorders>
+              <w:top w:val="nil"/>
+              <w:left w:val="nil"/>
+              <w:bottom w:val="single" w:sz="4" w:space="0" w:color="auto"/>
+              <w:right w:val="single" w:sz="4" w:space="0" w:color="auto"/>
+            </w:tcBorders>
+            <w:shd w:val="clear" w:color="000000" w:fill="FFF2CC"/>
+            <w:noWrap/>
+            <w:vAlign w:val="center"/>
+            <w:hideMark/>
+          </w:tcPr>
+          <w:p>
+            <w:pPr>
+              <w:spacing w:after="0" w:line="240" w:lineRule="auto"/>
+              <w:rPr>
+                <w:rFonts w:ascii="Calibri" w:eastAsia="Times New Roman" w:hAnsi="Calibri" w:cs="Calibri"/>
+                <w:color w:val="000000"/>
+              </w:rPr>
+            </w:pPr>
+            <w:r>
+              <w:rPr>
+                <w:rFonts w:ascii="Calibri" w:eastAsia="Times New Roman" w:hAnsi="Calibri" w:cs="Calibri"/>
+                <w:color w:val="000000"/>
+              </w:rPr>
+              <w:t>Can be difficult to interpret if many coefficients are set to 0</w:t>
+            </w:r>
+          </w:p>
+        </w:tc>
+        <w:tc>
+          <w:tcPr>
+            <w:tcW w:w="7585" w:type="dxa"/>
+            <w:tcBorders>
+              <w:top w:val="nil"/>
+              <w:left w:val="nil"/>
+              <w:bottom w:val="single" w:sz="4" w:space="0" w:color="auto"/>
+              <w:right w:val="single" w:sz="4" w:space="0" w:color="auto"/>
+            </w:tcBorders>
+            <w:shd w:val="clear" w:color="000000" w:fill="FFF2CC"/>
+            <w:noWrap/>
+            <w:vAlign w:val="center"/>
+            <w:hideMark/>
+          </w:tcPr>
+          <w:p>
+            <w:pPr>
+              <w:spacing w:after="0" w:line="240" w:lineRule="auto"/>
+              <w:rPr>
+                <w:rFonts w:ascii="Calibri" w:eastAsia="Times New Roman" w:hAnsi="Calibri" w:cs="Calibri"/>
+                <w:color w:val="000000"/>
+              </w:rPr>
+            </w:pPr>
+            <w:r>
+              <w:rPr>
+                <w:rFonts w:ascii="Calibri" w:eastAsia="Times New Roman" w:hAnsi="Calibri" w:cs="Calibri"/>
+                <w:color w:val="000000"/>
+              </w:rPr>
+              <w:t>Generally easier to interpret</w:t>
+            </w:r>
+          </w:p>
+        </w:tc>
+        <w:tc>
+          <w:tcPr>
+            <w:tcW w:w="960" w:type="dxa"/>
+            <w:tcBorders>
+              <w:top w:val="nil"/>
+              <w:left w:val="nil"/>
+              <w:bottom w:val="single" w:sz="4" w:space="0" w:color="auto"/>
+              <w:right w:val="single" w:sz="4" w:space="0" w:color="auto"/>
+            </w:tcBorders>
+            <w:shd w:val="clear" w:color="000000" w:fill="FFF2CC"/>
+            <w:noWrap/>
+            <w:vAlign w:val="center"/>
+            <w:hideMark/>
+          </w:tcPr>
+          <w:p>
+            <w:pPr>
+              <w:spacing w:after="0" w:line="240" w:lineRule="auto"/>
+              <w:jc w:val="center"/>
+              <w:rPr>
+                <w:rFonts w:ascii="Calibri" w:eastAsia="Times New Roman" w:hAnsi="Calibri" w:cs="Calibri"/>
+                <w:color w:val="000000"/>
+              </w:rPr>
+            </w:pPr>
+            <w:r>
+              <w:rPr>
+                <w:rFonts w:ascii="Calibri" w:eastAsia="Times New Roman" w:hAnsi="Calibri" w:cs="Calibri"/>
+                <w:color w:val="000000"/>
+              </w:rPr>
+              <w:t> </w:t>
+            </w:r>
+          </w:p>
+        </w:tc>
+        <w:tc>
+          <w:tcPr>
+            <w:tcW w:w="960" w:type="dxa"/>
+            <w:tcBorders>
+              <w:top w:val="nil"/>
+              <w:left w:val="nil"/>
+              <w:bottom w:val="single" w:sz="4" w:space="0" w:color="auto"/>
+              <w:right w:val="single" w:sz="4" w:space="0" w:color="auto"/>
+            </w:tcBorders>
+            <w:shd w:val="clear" w:color="000000" w:fill="FFF2CC"/>
+            <w:noWrap/>
+            <w:vAlign w:val="center"/>
+            <w:hideMark/>
+          </w:tcPr>
+          <w:p>
+            <w:pPr>
+              <w:spacing w:after="0" w:line="240" w:lineRule="auto"/>
+              <w:jc w:val="center"/>
+              <w:rPr>
+                <w:rFonts w:ascii="Calibri" w:eastAsia="Times New Roman" w:hAnsi="Calibri" w:cs="Calibri"/>
+                <w:color w:val="000000"/>
+              </w:rPr>
+            </w:pPr>
+            <w:r>
+              <w:rPr>
+                <w:rFonts w:ascii="Calibri" w:eastAsia="Times New Roman" w:hAnsi="Calibri" w:cs="Calibri"/>
+                <w:color w:val="000000"/>
+              </w:rPr>
+              <w:t> </w:t>
+            </w:r>
+          </w:p>
+        </w:tc>
+        <w:tc>
+          <w:tcPr>
+            <w:tcW w:w="960" w:type="dxa"/>
+            <w:tcBorders>
+              <w:top w:val="nil"/>
+              <w:left w:val="nil"/>
+              <w:bottom w:val="nil"/>
+              <w:right w:val="nil"/>
+            </w:tcBorders>
+            <w:shd w:val="clear" w:color="auto" w:fill="auto"/>
+            <w:noWrap/>
+            <w:vAlign w:val="bottom"/>
+            <w:hideMark/>
+          </w:tcPr>
+          <w:p>
+            <w:pPr>
+              <w:spacing w:after="0" w:line="240" w:lineRule="auto"/>
+              <w:jc w:val="center"/>
+              <w:rPr>
+                <w:rFonts w:ascii="Calibri" w:eastAsia="Times New Roman" w:hAnsi="Calibri" w:cs="Calibri"/>
+                <w:color w:val="000000"/>
+              </w:rPr>
+            </w:pPr>
+          </w:p>
+        </w:tc>
+        <w:tc>
+          <w:tcPr>
+            <w:tcW w:w="960" w:type="dxa"/>
+            <w:tcBorders>
+              <w:top w:val="nil"/>
+              <w:left w:val="nil"/>
+              <w:bottom w:val="nil"/>
+              <w:right w:val="nil"/>
+            </w:tcBorders>
+            <w:shd w:val="clear" w:color="auto" w:fill="auto"/>
+            <w:noWrap/>
+            <w:vAlign w:val="bottom"/>
+            <w:hideMark/>
+          </w:tcPr>
+          <w:p>
+            <w:pPr>
+              <w:spacing w:after="0" w:line="240" w:lineRule="auto"/>
+              <w:rPr>
+                <w:rFonts w:ascii="Times New Roman" w:eastAsia="Times New Roman" w:hAnsi="Times New Roman" w:cs="Times New Roman"/>
+                <w:sz w:val="20"/>
+                <w:szCs w:val="20"/>
+              </w:rPr>
+            </w:pPr>
+          </w:p>
+        </w:tc>
+      </w:tr>
+      <w:tr>
+        <w:trPr>
+          <w:trHeight w:val="413"/>
+        </w:trPr>
+        <w:tc>
+          <w:tcPr>
+            <w:tcW w:w="2700" w:type="dxa"/>
+            <w:tcBorders>
+              <w:top w:val="nil"/>
+              <w:left w:val="single" w:sz="4" w:space="0" w:color="auto"/>
+              <w:bottom w:val="single" w:sz="4" w:space="0" w:color="auto"/>
+              <w:right w:val="single" w:sz="4" w:space="0" w:color="auto"/>
+            </w:tcBorders>
+            <w:shd w:val="clear" w:color="000000" w:fill="FFF2CC"/>
+            <w:noWrap/>
+            <w:vAlign w:val="center"/>
+            <w:hideMark/>
+          </w:tcPr>
+          <w:p>
+            <w:pPr>
+              <w:spacing w:after="0" w:line="240" w:lineRule="auto"/>
+              <w:rPr>
+                <w:rFonts w:ascii="Calibri" w:eastAsia="Times New Roman" w:hAnsi="Calibri" w:cs="Calibri"/>
+                <w:color w:val="000000"/>
+              </w:rPr>
+            </w:pPr>
+            <w:r>
+              <w:rPr>
+                <w:rFonts w:ascii="Calibri" w:eastAsia="Times New Roman" w:hAnsi="Calibri" w:cs="Calibri"/>
+                <w:color w:val="000000"/>
+              </w:rPr>
+              <w:t>Use cases</w:t>
+            </w:r>
+          </w:p>
+        </w:tc>
+        <w:tc>
+          <w:tcPr>
+            <w:tcW w:w="3510" w:type="dxa"/>
+            <w:tcBorders>
+              <w:top w:val="nil"/>
+              <w:left w:val="nil"/>
+              <w:bottom w:val="single" w:sz="4" w:space="0" w:color="auto"/>
+              <w:right w:val="single" w:sz="4" w:space="0" w:color="auto"/>
+            </w:tcBorders>
+            <w:shd w:val="clear" w:color="000000" w:fill="FFF2CC"/>
+            <w:noWrap/>
+            <w:vAlign w:val="center"/>
+            <w:hideMark/>
+          </w:tcPr>
+          <w:p>
+            <w:pPr>
+              <w:spacing w:after="0" w:line="240" w:lineRule="auto"/>
+              <w:rPr>
+                <w:rFonts w:ascii="Calibri" w:eastAsia="Times New Roman" w:hAnsi="Calibri" w:cs="Calibri"/>
+                <w:color w:val="000000"/>
+              </w:rPr>
+            </w:pPr>
+            <w:r>
+              <w:rPr>
+                <w:rFonts w:ascii="Calibri" w:eastAsia="Times New Roman" w:hAnsi="Calibri" w:cs="Calibri"/>
+                <w:color w:val="000000"/>
+              </w:rPr>
+              <w:t>Feature selection, where only a few important features are needed</w:t>
+            </w:r>
+          </w:p>
+        </w:tc>
+        <w:tc>
+          <w:tcPr>
+            <w:tcW w:w="7585" w:type="dxa"/>
+            <w:tcBorders>
+              <w:top w:val="nil"/>
+              <w:left w:val="nil"/>
+              <w:bottom w:val="single" w:sz="4" w:space="0" w:color="auto"/>
+              <w:right w:val="single" w:sz="4" w:space="0" w:color="auto"/>
+            </w:tcBorders>
+            <w:shd w:val="clear" w:color="000000" w:fill="FFF2CC"/>
+            <w:noWrap/>
+            <w:vAlign w:val="center"/>
+            <w:hideMark/>
+          </w:tcPr>
+          <w:p>
+            <w:pPr>
+              <w:spacing w:after="0" w:line="240" w:lineRule="auto"/>
+              <w:rPr>
+                <w:rFonts w:ascii="Calibri" w:eastAsia="Times New Roman" w:hAnsi="Calibri" w:cs="Calibri"/>
+                <w:color w:val="000000"/>
+              </w:rPr>
+            </w:pPr>
+            <w:r>
+              <w:rPr>
+                <w:rFonts w:ascii="Calibri" w:eastAsia="Times New Roman" w:hAnsi="Calibri" w:cs="Calibri"/>
+                <w:color w:val="000000"/>
+              </w:rPr>
+              <w:t>Models with many features, where all are potentially important</w:t>
+            </w:r>
+          </w:p>
+        </w:tc>
+        <w:tc>
+          <w:tcPr>
+            <w:tcW w:w="960" w:type="dxa"/>
+            <w:tcBorders>
+              <w:top w:val="nil"/>
+              <w:left w:val="nil"/>
+              <w:bottom w:val="single" w:sz="4" w:space="0" w:color="auto"/>
+              <w:right w:val="single" w:sz="4" w:space="0" w:color="auto"/>
+            </w:tcBorders>
+            <w:shd w:val="clear" w:color="000000" w:fill="FFE699"/>
+            <w:noWrap/>
+            <w:vAlign w:val="center"/>
+            <w:hideMark/>
+          </w:tcPr>
+          <w:p>
+            <w:pPr>
+              <w:spacing w:after="0" w:line="240" w:lineRule="auto"/>
+              <w:jc w:val="center"/>
+              <w:rPr>
+                <w:rFonts w:ascii="Calibri" w:eastAsia="Times New Roman" w:hAnsi="Calibri" w:cs="Calibri"/>
+                <w:b/>
+                <w:bCs/>
+                <w:color w:val="000000"/>
+              </w:rPr>
+            </w:pPr>
+            <w:r>
+              <w:rPr>
+                <w:rFonts w:ascii="Calibri" w:eastAsia="Times New Roman" w:hAnsi="Calibri" w:cs="Calibri"/>
+                <w:b/>
+                <w:bCs/>
+                <w:color w:val="000000"/>
+              </w:rPr>
+              <w:t> </w:t>
+            </w:r>
+          </w:p>
+        </w:tc>
+        <w:tc>
+          <w:tcPr>
+            <w:tcW w:w="960" w:type="dxa"/>
+            <w:tcBorders>
+              <w:top w:val="nil"/>
+              <w:left w:val="nil"/>
+              <w:bottom w:val="single" w:sz="4" w:space="0" w:color="auto"/>
+              <w:right w:val="single" w:sz="4" w:space="0" w:color="auto"/>
+            </w:tcBorders>
+            <w:shd w:val="clear" w:color="000000" w:fill="FFE699"/>
+            <w:noWrap/>
+            <w:vAlign w:val="center"/>
+            <w:hideMark/>
+          </w:tcPr>
+          <w:p>
+            <w:pPr>
+              <w:spacing w:after="0" w:line="240" w:lineRule="auto"/>
+              <w:jc w:val="center"/>
+              <w:rPr>
+                <w:rFonts w:ascii="Calibri" w:eastAsia="Times New Roman" w:hAnsi="Calibri" w:cs="Calibri"/>
+                <w:b/>
+                <w:bCs/>
+                <w:color w:val="000000"/>
+              </w:rPr>
+            </w:pPr>
+            <w:r>
+              <w:rPr>
+                <w:rFonts w:ascii="Calibri" w:eastAsia="Times New Roman" w:hAnsi="Calibri" w:cs="Calibri"/>
+                <w:b/>
+                <w:bCs/>
+                <w:color w:val="000000"/>
+              </w:rPr>
+              <w:t> </w:t>
+            </w:r>
+          </w:p>
+        </w:tc>
+        <w:tc>
+          <w:tcPr>
+            <w:tcW w:w="960" w:type="dxa"/>
+            <w:tcBorders>
+              <w:top w:val="nil"/>
+              <w:left w:val="nil"/>
+              <w:bottom w:val="nil"/>
+              <w:right w:val="nil"/>
+            </w:tcBorders>
+            <w:shd w:val="clear" w:color="auto" w:fill="auto"/>
+            <w:noWrap/>
+            <w:vAlign w:val="bottom"/>
+            <w:hideMark/>
+          </w:tcPr>
+          <w:p>
+            <w:pPr>
+              <w:spacing w:after="0" w:line="240" w:lineRule="auto"/>
+              <w:jc w:val="center"/>
+              <w:rPr>
+                <w:rFonts w:ascii="Calibri" w:eastAsia="Times New Roman" w:hAnsi="Calibri" w:cs="Calibri"/>
+                <w:b/>
+                <w:bCs/>
+                <w:color w:val="000000"/>
+              </w:rPr>
+            </w:pPr>
+          </w:p>
+        </w:tc>
+        <w:tc>
+          <w:tcPr>
+            <w:tcW w:w="960" w:type="dxa"/>
+            <w:tcBorders>
+              <w:top w:val="nil"/>
+              <w:left w:val="nil"/>
+              <w:bottom w:val="nil"/>
+              <w:right w:val="nil"/>
+            </w:tcBorders>
+            <w:shd w:val="clear" w:color="auto" w:fill="auto"/>
+            <w:noWrap/>
+            <w:vAlign w:val="bottom"/>
+            <w:hideMark/>
+          </w:tcPr>
+          <w:p>
+            <w:pPr>
+              <w:spacing w:after="0" w:line="240" w:lineRule="auto"/>
+              <w:rPr>
+                <w:rFonts w:ascii="Times New Roman" w:eastAsia="Times New Roman" w:hAnsi="Times New Roman" w:cs="Times New Roman"/>
+                <w:sz w:val="20"/>
+                <w:szCs w:val="20"/>
+              </w:rPr>
+            </w:pPr>
+          </w:p>
+        </w:tc>
+      </w:tr>
+    </w:tbl>
+    <w:p>
+      <w:pPr>
+        <w:jc w:val="both"/>
+        <w:rPr>
+          <w:b/>
+          <w:bCs/>
+        </w:rPr>
+      </w:pPr>
+    </w:p>
+    <w:p>
+      <w:pPr>
+        <w:jc w:val="both"/>
+        <w:rPr>
+          <w:b/>
+          <w:bCs/>
+        </w:rPr>
+      </w:pPr>
+    </w:p>
+    <w:p>
+      <w:pPr>
+        <w:pStyle w:val="ListParagraph"/>
+        <w:numPr>
+          <w:ilvl w:val="0"/>
+          <w:numId w:val="1"/>
+        </w:numPr>
+        <w:jc w:val="both"/>
+        <w:rPr>
+          <w:b/>
+          <w:bCs/>
+        </w:rPr>
+      </w:pPr>
+      <w:r>
+        <w:rPr>
+          <w:b/>
+          <w:bCs/>
+        </w:rPr>
+        <w:t>What is Ridge regression and how is it used in linear regression?</w:t>
+      </w:r>
+    </w:p>
+    <w:p>
+      <w:pPr>
+        <w:jc w:val="both"/>
+      </w:pPr>
+      <w:r>
+        <w:t>Ridge regression, also known as L2 regularization, is a technique used in linear regression to prevent overfitting by adding a penalty term to the cost function. The penalty term is based on the sum of the squares of the model coefficients, with a tuning parameter called lambda controlling the strength of the penalty.</w:t>
+      </w:r>
+    </w:p>
+    <w:p>
+      <w:pPr>
+        <w:jc w:val="both"/>
+      </w:pPr>
+    </w:p>
+    <w:p>
+      <w:pPr>
+        <w:jc w:val="both"/>
+      </w:pPr>
+      <w:r>
+        <w:lastRenderedPageBreak/>
+        <w:t>The Ridge regression cost function can be expressed as:</w:t>
+      </w:r>
+    </w:p>
+    <w:p>
+      <w:pPr>
+        <w:jc w:val="both"/>
+      </w:pPr>
+    </w:p>
+    <w:p>
+      <w:pPr>
+        <w:jc w:val="both"/>
+      </w:pPr>
+      <w:r>
+        <w:rPr>
+          <w:b/>
+          <w:bCs/>
+        </w:rPr>
+        <w:t>Cost</w:t>
+      </w:r>
+      <w:r>
+        <w:t xml:space="preserve"> = RSS + λ * (sum of squares of coefficients)</w:t>
+      </w:r>
+    </w:p>
+    <w:p>
+      <w:pPr>
+        <w:jc w:val="both"/>
+      </w:pPr>
+      <w:r>
+        <w:t>where RSS is the residual sum of squares and λ is the tuning parameter.</w:t>
+      </w:r>
+    </w:p>
+    <w:p>
+      <w:pPr>
+        <w:jc w:val="both"/>
+      </w:pPr>
+    </w:p>
+    <w:p>
+      <w:pPr>
+        <w:pStyle w:val="ListParagraph"/>
+        <w:numPr>
+          <w:ilvl w:val="0"/>
+          <w:numId w:val="19"/>
+        </w:numPr>
+        <w:jc w:val="both"/>
+      </w:pPr>
+      <w:r>
+        <w:rPr>
+          <w:b/>
+          <w:bCs/>
+        </w:rPr>
+        <w:t>Ridge regression</w:t>
+      </w:r>
+      <w:r>
+        <w:t xml:space="preserve"> shrinks the coefficients of the model towards zero, which can help reduce the impact of multicollinearity (high correlation between predictors) and improve the generalization performance of the model. It is particularly useful when dealing with datasets that have a large number of predictors or when there is a high degree of multicollinearity among the predictors.</w:t>
+      </w:r>
+    </w:p>
+    <w:p>
+      <w:pPr>
+        <w:pStyle w:val="ListParagraph"/>
+        <w:numPr>
+          <w:ilvl w:val="0"/>
+          <w:numId w:val="19"/>
+        </w:numPr>
+        <w:jc w:val="both"/>
+      </w:pPr>
+      <w:r>
+        <w:rPr>
+          <w:b/>
+          <w:bCs/>
+        </w:rPr>
+        <w:t>Ridge regression</w:t>
+      </w:r>
+      <w:r>
+        <w:t xml:space="preserve"> is widely used in many applications, such as finance, biology, and engineering, where predicting a continuous outcome variable is important. It is commonly used in cases where the number of predictors is much larger than the number of observations, and it can also be used to select important variables in the model by setting some of the coefficients to zero.</w:t>
+      </w:r>
+    </w:p>
+    <w:p>
+      <w:pPr>
+        <w:jc w:val="both"/>
+      </w:pPr>
+      <w:r>
+        <w:t>Overall, Ridge regression can help improve the accuracy and generalization performance of linear regression models by reducing the impact of multicollinearity and preventing overfitting.</w:t>
+      </w:r>
+    </w:p>
+    <w:p>
+      <w:pPr>
+        <w:jc w:val="both"/>
+      </w:pPr>
+    </w:p>
+    <w:p>
+      <w:pPr>
+        <w:pStyle w:val="ListParagraph"/>
+        <w:numPr>
+          <w:ilvl w:val="0"/>
+          <w:numId w:val="1"/>
+        </w:numPr>
+        <w:jc w:val="both"/>
+        <w:rPr>
+          <w:b/>
+          <w:bCs/>
+        </w:rPr>
+      </w:pPr>
+      <w:r>
+        <w:rPr>
+          <w:b/>
+          <w:bCs/>
+        </w:rPr>
+        <w:t>What is Lasso regression and how is it used in linear regression?</w:t>
+      </w:r>
+    </w:p>
+    <w:tbl>
+      <w:tblPr>
+        <w:tblW w:w="14792" w:type="dxa"/>
+        <w:tblInd w:w="-1445" w:type="dxa"/>
+        <w:tblLook w:val="04A0" w:firstRow="1" w:lastRow="0" w:firstColumn="1" w:lastColumn="0" w:noHBand="0" w:noVBand="1"/>
+      </w:tblPr>
+      <w:tblGrid>
+        <w:gridCol w:w="2340"/>
+        <w:gridCol w:w="4590"/>
+        <w:gridCol w:w="7862"/>
+      </w:tblGrid>
+      <w:tr>
+        <w:trPr>
+          <w:trHeight w:val="300"/>
+        </w:trPr>
+        <w:tc>
+          <w:tcPr>
+            <w:tcW w:w="2340" w:type="dxa"/>
+            <w:tcBorders>
+              <w:top w:val="single" w:sz="4" w:space="0" w:color="auto"/>
+              <w:left w:val="single" w:sz="4" w:space="0" w:color="auto"/>
+              <w:bottom w:val="single" w:sz="4" w:space="0" w:color="auto"/>
+              <w:right w:val="single" w:sz="4" w:space="0" w:color="auto"/>
+            </w:tcBorders>
+            <w:shd w:val="clear" w:color="auto" w:fill="auto"/>
+            <w:noWrap/>
+            <w:vAlign w:val="bottom"/>
+            <w:hideMark/>
+          </w:tcPr>
+          <w:p>
+            <w:pPr>
+              <w:spacing w:after="0" w:line="240" w:lineRule="auto"/>
+              <w:rPr>
+                <w:rFonts w:ascii="Calibri" w:eastAsia="Times New Roman" w:hAnsi="Calibri" w:cs="Calibri"/>
+                <w:color w:val="000000"/>
+              </w:rPr>
+            </w:pPr>
+            <w:r>
+              <w:rPr>
+                <w:rFonts w:ascii="Calibri" w:eastAsia="Times New Roman" w:hAnsi="Calibri" w:cs="Calibri"/>
+                <w:color w:val="000000"/>
+              </w:rPr>
+              <w:t> </w:t>
+            </w:r>
+          </w:p>
+        </w:tc>
+        <w:tc>
+          <w:tcPr>
+            <w:tcW w:w="4590" w:type="dxa"/>
+            <w:tcBorders>
+              <w:top w:val="single" w:sz="4" w:space="0" w:color="auto"/>
+              <w:left w:val="nil"/>
+              <w:bottom w:val="single" w:sz="4" w:space="0" w:color="auto"/>
+              <w:right w:val="single" w:sz="4" w:space="0" w:color="auto"/>
+            </w:tcBorders>
+            <w:shd w:val="clear" w:color="000000" w:fill="FFD966"/>
+            <w:noWrap/>
+            <w:vAlign w:val="bottom"/>
+            <w:hideMark/>
+          </w:tcPr>
+          <w:p>
+            <w:pPr>
+              <w:spacing w:after="0" w:line="240" w:lineRule="auto"/>
+              <w:jc w:val="center"/>
+              <w:rPr>
+                <w:rFonts w:ascii="Calibri" w:eastAsia="Times New Roman" w:hAnsi="Calibri" w:cs="Calibri"/>
+                <w:b/>
+                <w:bCs/>
+                <w:color w:val="000000"/>
+              </w:rPr>
+            </w:pPr>
+            <w:r>
+              <w:rPr>
+                <w:rFonts w:ascii="Calibri" w:eastAsia="Times New Roman" w:hAnsi="Calibri" w:cs="Calibri"/>
+                <w:b/>
+                <w:bCs/>
+                <w:color w:val="000000"/>
+              </w:rPr>
+              <w:t>Lasso Regression</w:t>
+            </w:r>
+          </w:p>
+        </w:tc>
+        <w:tc>
+          <w:tcPr>
+            <w:tcW w:w="7862" w:type="dxa"/>
+            <w:tcBorders>
+              <w:top w:val="single" w:sz="4" w:space="0" w:color="auto"/>
+              <w:left w:val="nil"/>
+              <w:bottom w:val="single" w:sz="4" w:space="0" w:color="auto"/>
+              <w:right w:val="single" w:sz="4" w:space="0" w:color="auto"/>
+            </w:tcBorders>
+            <w:shd w:val="clear" w:color="000000" w:fill="FFD966"/>
+            <w:noWrap/>
+            <w:vAlign w:val="bottom"/>
+            <w:hideMark/>
+          </w:tcPr>
+          <w:p>
+            <w:pPr>
+              <w:spacing w:after="0" w:line="240" w:lineRule="auto"/>
+              <w:rPr>
+                <w:rFonts w:ascii="Calibri" w:eastAsia="Times New Roman" w:hAnsi="Calibri" w:cs="Calibri"/>
+                <w:b/>
+                <w:bCs/>
+                <w:color w:val="000000"/>
+              </w:rPr>
+            </w:pPr>
+            <w:r>
+              <w:rPr>
+                <w:rFonts w:ascii="Calibri" w:eastAsia="Times New Roman" w:hAnsi="Calibri" w:cs="Calibri"/>
+                <w:b/>
+                <w:bCs/>
+                <w:color w:val="000000"/>
+              </w:rPr>
+              <w:t xml:space="preserve">                                          </w:t>
+            </w:r>
+            <w:r>
+              <w:rPr>
+                <w:rFonts w:ascii="Calibri" w:eastAsia="Times New Roman" w:hAnsi="Calibri" w:cs="Calibri"/>
+                <w:b/>
+                <w:bCs/>
+                <w:color w:val="000000"/>
+              </w:rPr>
+              <w:t>Ridge Regression</w:t>
+            </w:r>
+          </w:p>
+        </w:tc>
+      </w:tr>
+      <w:tr>
+        <w:trPr>
+          <w:trHeight w:val="300"/>
+        </w:trPr>
+        <w:tc>
+          <w:tcPr>
+            <w:tcW w:w="2340" w:type="dxa"/>
+            <w:tcBorders>
+              <w:top w:val="nil"/>
+              <w:left w:val="single" w:sz="4" w:space="0" w:color="auto"/>
+              <w:bottom w:val="single" w:sz="4" w:space="0" w:color="auto"/>
+              <w:right w:val="single" w:sz="4" w:space="0" w:color="auto"/>
+            </w:tcBorders>
+            <w:shd w:val="clear" w:color="000000" w:fill="FFC000"/>
+            <w:noWrap/>
+            <w:vAlign w:val="bottom"/>
+            <w:hideMark/>
+          </w:tcPr>
+          <w:p>
+            <w:pPr>
+              <w:spacing w:after="0" w:line="240" w:lineRule="auto"/>
+              <w:jc w:val="center"/>
+              <w:rPr>
+                <w:rFonts w:ascii="Calibri" w:eastAsia="Times New Roman" w:hAnsi="Calibri" w:cs="Calibri"/>
+                <w:b/>
+                <w:bCs/>
+                <w:color w:val="000000"/>
+              </w:rPr>
+            </w:pPr>
+            <w:r>
+              <w:rPr>
+                <w:rFonts w:ascii="Calibri" w:eastAsia="Times New Roman" w:hAnsi="Calibri" w:cs="Calibri"/>
+                <w:b/>
+                <w:bCs/>
+                <w:color w:val="000000"/>
+              </w:rPr>
+              <w:t>Penalty Type</w:t>
+            </w:r>
+          </w:p>
+        </w:tc>
+        <w:tc>
+          <w:tcPr>
+            <w:tcW w:w="4590" w:type="dxa"/>
+            <w:tcBorders>
+              <w:top w:val="nil"/>
+              <w:left w:val="nil"/>
+              <w:bottom w:val="single" w:sz="4" w:space="0" w:color="auto"/>
+              <w:right w:val="single" w:sz="4" w:space="0" w:color="auto"/>
+            </w:tcBorders>
+            <w:shd w:val="clear" w:color="000000" w:fill="FFC000"/>
+            <w:noWrap/>
+            <w:vAlign w:val="bottom"/>
+            <w:hideMark/>
+          </w:tcPr>
+          <w:p>
+            <w:pPr>
+              <w:spacing w:after="0" w:line="240" w:lineRule="auto"/>
+              <w:jc w:val="center"/>
+              <w:rPr>
+                <w:rFonts w:ascii="Calibri" w:eastAsia="Times New Roman" w:hAnsi="Calibri" w:cs="Calibri"/>
+                <w:b/>
+                <w:bCs/>
+                <w:color w:val="000000"/>
+              </w:rPr>
+            </w:pPr>
+            <w:r>
+              <w:rPr>
+                <w:rFonts w:ascii="Calibri" w:eastAsia="Times New Roman" w:hAnsi="Calibri" w:cs="Calibri"/>
+                <w:b/>
+                <w:bCs/>
+                <w:color w:val="000000"/>
+              </w:rPr>
+              <w:t>L1 Penalty</w:t>
+            </w:r>
+          </w:p>
+        </w:tc>
+        <w:tc>
+          <w:tcPr>
+            <w:tcW w:w="7862" w:type="dxa"/>
+            <w:tcBorders>
+              <w:top w:val="nil"/>
+              <w:left w:val="nil"/>
+              <w:bottom w:val="single" w:sz="4" w:space="0" w:color="auto"/>
+              <w:right w:val="single" w:sz="4" w:space="0" w:color="auto"/>
+            </w:tcBorders>
+            <w:shd w:val="clear" w:color="000000" w:fill="FFC000"/>
+            <w:noWrap/>
+            <w:vAlign w:val="bottom"/>
+            <w:hideMark/>
+          </w:tcPr>
+          <w:p>
+            <w:pPr>
+              <w:spacing w:after="0" w:line="240" w:lineRule="auto"/>
+              <w:rPr>
+                <w:rFonts w:ascii="Calibri" w:eastAsia="Times New Roman" w:hAnsi="Calibri" w:cs="Calibri"/>
+                <w:b/>
+                <w:bCs/>
+                <w:color w:val="000000"/>
+              </w:rPr>
+            </w:pPr>
+            <w:r>
+              <w:rPr>
+                <w:rFonts w:ascii="Calibri" w:eastAsia="Times New Roman" w:hAnsi="Calibri" w:cs="Calibri"/>
+                <w:b/>
+                <w:bCs/>
+                <w:color w:val="000000"/>
+              </w:rPr>
+              <w:t xml:space="preserve">                                               </w:t>
+            </w:r>
+            <w:r>
+              <w:rPr>
+                <w:rFonts w:ascii="Calibri" w:eastAsia="Times New Roman" w:hAnsi="Calibri" w:cs="Calibri"/>
+                <w:b/>
+                <w:bCs/>
+                <w:color w:val="000000"/>
+              </w:rPr>
+              <w:t>L2 Penalty</w:t>
+            </w:r>
+          </w:p>
+        </w:tc>
+      </w:tr>
+      <w:tr>
+        <w:trPr>
+          <w:trHeight w:val="300"/>
+        </w:trPr>
+        <w:tc>
+          <w:tcPr>
+            <w:tcW w:w="2340" w:type="dxa"/>
+            <w:tcBorders>
+              <w:top w:val="nil"/>
+              <w:left w:val="single" w:sz="4" w:space="0" w:color="auto"/>
+              <w:bottom w:val="single" w:sz="4" w:space="0" w:color="auto"/>
+              <w:right w:val="single" w:sz="4" w:space="0" w:color="auto"/>
+            </w:tcBorders>
+            <w:shd w:val="clear" w:color="auto" w:fill="auto"/>
+            <w:noWrap/>
+            <w:vAlign w:val="bottom"/>
+            <w:hideMark/>
+          </w:tcPr>
+          <w:p>
+            <w:pPr>
+              <w:spacing w:after="0" w:line="240" w:lineRule="auto"/>
+              <w:rPr>
+                <w:rFonts w:ascii="Calibri" w:eastAsia="Times New Roman" w:hAnsi="Calibri" w:cs="Calibri"/>
+                <w:color w:val="000000"/>
+              </w:rPr>
+            </w:pPr>
+            <w:r>
+              <w:rPr>
+                <w:rFonts w:ascii="Calibri" w:eastAsia="Times New Roman" w:hAnsi="Calibri" w:cs="Calibri"/>
+                <w:color w:val="000000"/>
+              </w:rPr>
+              <w:t>Objective Function</w:t>
+            </w:r>
+          </w:p>
+        </w:tc>
+        <w:tc>
+          <w:tcPr>
+            <w:tcW w:w="4590" w:type="dxa"/>
+            <w:tcBorders>
+              <w:top w:val="nil"/>
+              <w:left w:val="nil"/>
+              <w:bottom w:val="single" w:sz="4" w:space="0" w:color="auto"/>
+              <w:right w:val="single" w:sz="4" w:space="0" w:color="auto"/>
+            </w:tcBorders>
+            <w:shd w:val="clear" w:color="auto" w:fill="auto"/>
+            <w:noWrap/>
+            <w:vAlign w:val="bottom"/>
+            <w:hideMark/>
+          </w:tcPr>
+          <w:p>
+            <w:pPr>
+              <w:spacing w:after="0" w:line="240" w:lineRule="auto"/>
+              <w:rPr>
+                <w:rFonts w:ascii="Calibri" w:eastAsia="Times New Roman" w:hAnsi="Calibri" w:cs="Calibri"/>
+                <w:color w:val="000000"/>
+              </w:rPr>
+            </w:pPr>
+            <w:r>
+              <w:rPr>
+                <w:rFonts w:ascii="Calibri" w:eastAsia="Times New Roman" w:hAnsi="Calibri" w:cs="Calibri"/>
+                <w:color w:val="000000"/>
+              </w:rPr>
+              <w:t>Cost Function + λ *</w:t>
+            </w:r>
+          </w:p>
+        </w:tc>
+        <w:tc>
+          <w:tcPr>
+            <w:tcW w:w="7862" w:type="dxa"/>
+            <w:tcBorders>
+              <w:top w:val="nil"/>
+              <w:left w:val="nil"/>
+              <w:bottom w:val="single" w:sz="4" w:space="0" w:color="auto"/>
+              <w:right w:val="single" w:sz="4" w:space="0" w:color="auto"/>
+            </w:tcBorders>
+            <w:shd w:val="clear" w:color="auto" w:fill="auto"/>
+            <w:noWrap/>
+            <w:vAlign w:val="bottom"/>
+            <w:hideMark/>
+          </w:tcPr>
+          <w:p>
+            <w:pPr>
+              <w:spacing w:after="0" w:line="240" w:lineRule="auto"/>
+              <w:rPr>
+                <w:rFonts w:ascii="Calibri" w:eastAsia="Times New Roman" w:hAnsi="Calibri" w:cs="Calibri"/>
+                <w:color w:val="000000"/>
+              </w:rPr>
+            </w:pPr>
+            <w:r>
+              <w:rPr>
+                <w:rFonts w:ascii="Calibri" w:eastAsia="Times New Roman" w:hAnsi="Calibri" w:cs="Calibri"/>
+                <w:color w:val="000000"/>
+              </w:rPr>
+              <w:t>Cost Function + λ *</w:t>
+            </w:r>
+          </w:p>
+        </w:tc>
+      </w:tr>
+      <w:tr>
+        <w:trPr>
+          <w:trHeight w:val="300"/>
+        </w:trPr>
+        <w:tc>
+          <w:tcPr>
+            <w:tcW w:w="2340" w:type="dxa"/>
+            <w:tcBorders>
+              <w:top w:val="nil"/>
+              <w:left w:val="single" w:sz="4" w:space="0" w:color="auto"/>
+              <w:bottom w:val="single" w:sz="4" w:space="0" w:color="auto"/>
+              <w:right w:val="single" w:sz="4" w:space="0" w:color="auto"/>
+            </w:tcBorders>
+            <w:shd w:val="clear" w:color="auto" w:fill="auto"/>
+            <w:noWrap/>
+            <w:vAlign w:val="bottom"/>
+            <w:hideMark/>
+          </w:tcPr>
+          <w:p>
+            <w:pPr>
+              <w:spacing w:after="0" w:line="240" w:lineRule="auto"/>
+              <w:rPr>
+                <w:rFonts w:ascii="Calibri" w:eastAsia="Times New Roman" w:hAnsi="Calibri" w:cs="Calibri"/>
+                <w:color w:val="000000"/>
+              </w:rPr>
+            </w:pPr>
+            <w:r>
+              <w:rPr>
+                <w:rFonts w:ascii="Calibri" w:eastAsia="Times New Roman" w:hAnsi="Calibri" w:cs="Calibri"/>
+                <w:color w:val="000000"/>
+              </w:rPr>
+              <w:t>Feature Selection</w:t>
+            </w:r>
+          </w:p>
+        </w:tc>
+        <w:tc>
+          <w:tcPr>
+            <w:tcW w:w="4590" w:type="dxa"/>
+            <w:tcBorders>
+              <w:top w:val="nil"/>
+              <w:left w:val="nil"/>
+              <w:bottom w:val="single" w:sz="4" w:space="0" w:color="auto"/>
+              <w:right w:val="single" w:sz="4" w:space="0" w:color="auto"/>
+            </w:tcBorders>
+            <w:shd w:val="clear" w:color="auto" w:fill="auto"/>
+            <w:noWrap/>
+            <w:vAlign w:val="bottom"/>
+            <w:hideMark/>
+          </w:tcPr>
+          <w:p>
+            <w:pPr>
+              <w:spacing w:after="0" w:line="240" w:lineRule="auto"/>
+              <w:rPr>
+                <w:rFonts w:ascii="Calibri" w:eastAsia="Times New Roman" w:hAnsi="Calibri" w:cs="Calibri"/>
+                <w:color w:val="000000"/>
+              </w:rPr>
+            </w:pPr>
+            <w:r>
+              <w:rPr>
+                <w:rFonts w:ascii="Calibri" w:eastAsia="Times New Roman" w:hAnsi="Calibri" w:cs="Calibri"/>
+                <w:color w:val="000000"/>
+              </w:rPr>
+              <w:t>Can result in sparse models, i.e., some coefficients are zero</w:t>
+            </w:r>
+          </w:p>
+        </w:tc>
+        <w:tc>
+          <w:tcPr>
+            <w:tcW w:w="7862" w:type="dxa"/>
+            <w:tcBorders>
+              <w:top w:val="nil"/>
+              <w:left w:val="nil"/>
+              <w:bottom w:val="single" w:sz="4" w:space="0" w:color="auto"/>
+              <w:right w:val="single" w:sz="4" w:space="0" w:color="auto"/>
+            </w:tcBorders>
+            <w:shd w:val="clear" w:color="auto" w:fill="auto"/>
+            <w:noWrap/>
+            <w:vAlign w:val="bottom"/>
+            <w:hideMark/>
+          </w:tcPr>
+          <w:p>
+            <w:pPr>
+              <w:spacing w:after="0" w:line="240" w:lineRule="auto"/>
+              <w:rPr>
+                <w:rFonts w:ascii="Calibri" w:eastAsia="Times New Roman" w:hAnsi="Calibri" w:cs="Calibri"/>
+                <w:color w:val="000000"/>
+              </w:rPr>
+            </w:pPr>
+            <w:r>
+              <w:rPr>
+                <w:rFonts w:ascii="Calibri" w:eastAsia="Times New Roman" w:hAnsi="Calibri" w:cs="Calibri"/>
+                <w:color w:val="000000"/>
+              </w:rPr>
+              <w:t xml:space="preserve">Does not result in sparse models, i.e., </w:t>
+            </w:r>
+            <w:r>
+              <w:rPr>
+                <w:rFonts w:ascii="Calibri" w:eastAsia="Times New Roman" w:hAnsi="Calibri" w:cs="Calibri"/>
+                <w:color w:val="000000"/>
+              </w:rPr>
+              <w:br/>
+            </w:r>
+            <w:r>
+              <w:rPr>
+                <w:rFonts w:ascii="Calibri" w:eastAsia="Times New Roman" w:hAnsi="Calibri" w:cs="Calibri"/>
+                <w:color w:val="000000"/>
+              </w:rPr>
+              <w:t>all coefficients are non-zero</w:t>
+            </w:r>
+          </w:p>
+        </w:tc>
+      </w:tr>
+      <w:tr>
+        <w:trPr>
+          <w:trHeight w:val="300"/>
+        </w:trPr>
+        <w:tc>
+          <w:tcPr>
+            <w:tcW w:w="2340" w:type="dxa"/>
+            <w:tcBorders>
+              <w:top w:val="nil"/>
+              <w:left w:val="single" w:sz="4" w:space="0" w:color="auto"/>
+              <w:bottom w:val="single" w:sz="4" w:space="0" w:color="auto"/>
+              <w:right w:val="single" w:sz="4" w:space="0" w:color="auto"/>
+            </w:tcBorders>
+            <w:shd w:val="clear" w:color="auto" w:fill="auto"/>
+            <w:noWrap/>
+            <w:vAlign w:val="bottom"/>
+            <w:hideMark/>
+          </w:tcPr>
+          <w:p>
+            <w:pPr>
+              <w:spacing w:after="0" w:line="240" w:lineRule="auto"/>
+              <w:rPr>
+                <w:rFonts w:ascii="Calibri" w:eastAsia="Times New Roman" w:hAnsi="Calibri" w:cs="Calibri"/>
+                <w:color w:val="000000"/>
+              </w:rPr>
+            </w:pPr>
+            <w:r>
+              <w:rPr>
+                <w:rFonts w:ascii="Calibri" w:eastAsia="Times New Roman" w:hAnsi="Calibri" w:cs="Calibri"/>
+                <w:color w:val="000000"/>
+              </w:rPr>
+              <w:t>Bias-Variance Tradeoff</w:t>
+            </w:r>
+          </w:p>
+        </w:tc>
+        <w:tc>
+          <w:tcPr>
+            <w:tcW w:w="4590" w:type="dxa"/>
+            <w:tcBorders>
+              <w:top w:val="nil"/>
+              <w:left w:val="nil"/>
+              <w:bottom w:val="single" w:sz="4" w:space="0" w:color="auto"/>
+              <w:right w:val="single" w:sz="4" w:space="0" w:color="auto"/>
+            </w:tcBorders>
+            <w:shd w:val="clear" w:color="auto" w:fill="auto"/>
+            <w:noWrap/>
+            <w:vAlign w:val="bottom"/>
+            <w:hideMark/>
+          </w:tcPr>
+          <w:p>
+            <w:pPr>
+              <w:spacing w:after="0" w:line="240" w:lineRule="auto"/>
+              <w:rPr>
+                <w:rFonts w:ascii="Calibri" w:eastAsia="Times New Roman" w:hAnsi="Calibri" w:cs="Calibri"/>
+                <w:color w:val="000000"/>
+              </w:rPr>
+            </w:pPr>
+            <w:r>
+              <w:rPr>
+                <w:rFonts w:ascii="Calibri" w:eastAsia="Times New Roman" w:hAnsi="Calibri" w:cs="Calibri"/>
+                <w:color w:val="000000"/>
+              </w:rPr>
+              <w:t>Tends to have higher bias but lower variance</w:t>
+            </w:r>
+          </w:p>
+        </w:tc>
+        <w:tc>
+          <w:tcPr>
+            <w:tcW w:w="7862" w:type="dxa"/>
+            <w:tcBorders>
+              <w:top w:val="nil"/>
+              <w:left w:val="nil"/>
+              <w:bottom w:val="single" w:sz="4" w:space="0" w:color="auto"/>
+              <w:right w:val="single" w:sz="4" w:space="0" w:color="auto"/>
+            </w:tcBorders>
+            <w:shd w:val="clear" w:color="auto" w:fill="auto"/>
+            <w:noWrap/>
+            <w:vAlign w:val="bottom"/>
+            <w:hideMark/>
+          </w:tcPr>
+          <w:p>
+            <w:pPr>
+              <w:spacing w:after="0" w:line="240" w:lineRule="auto"/>
+              <w:rPr>
+                <w:rFonts w:ascii="Calibri" w:eastAsia="Times New Roman" w:hAnsi="Calibri" w:cs="Calibri"/>
+                <w:color w:val="000000"/>
+              </w:rPr>
+            </w:pPr>
+            <w:r>
+              <w:rPr>
+                <w:rFonts w:ascii="Calibri" w:eastAsia="Times New Roman" w:hAnsi="Calibri" w:cs="Calibri"/>
+                <w:color w:val="000000"/>
+              </w:rPr>
+              <w:t>Tends to have lower bias but higher variance</w:t>
+            </w:r>
+          </w:p>
+        </w:tc>
+      </w:tr>
+      <w:tr>
+        <w:trPr>
+          <w:trHeight w:val="300"/>
+        </w:trPr>
+        <w:tc>
+          <w:tcPr>
+            <w:tcW w:w="2340" w:type="dxa"/>
+            <w:tcBorders>
+              <w:top w:val="nil"/>
+              <w:left w:val="single" w:sz="4" w:space="0" w:color="auto"/>
+              <w:bottom w:val="single" w:sz="4" w:space="0" w:color="auto"/>
+              <w:right w:val="single" w:sz="4" w:space="0" w:color="auto"/>
+            </w:tcBorders>
+            <w:shd w:val="clear" w:color="auto" w:fill="auto"/>
+            <w:noWrap/>
+            <w:vAlign w:val="bottom"/>
+            <w:hideMark/>
+          </w:tcPr>
+          <w:p>
+            <w:pPr>
+              <w:spacing w:after="0" w:line="240" w:lineRule="auto"/>
+              <w:rPr>
+                <w:rFonts w:ascii="Calibri" w:eastAsia="Times New Roman" w:hAnsi="Calibri" w:cs="Calibri"/>
+                <w:color w:val="000000"/>
+              </w:rPr>
+            </w:pPr>
+            <w:r>
+              <w:rPr>
+                <w:rFonts w:ascii="Calibri" w:eastAsia="Times New Roman" w:hAnsi="Calibri" w:cs="Calibri"/>
+                <w:color w:val="000000"/>
+              </w:rPr>
+              <w:t>Suitable for</w:t>
+            </w:r>
+          </w:p>
+        </w:tc>
+        <w:tc>
+          <w:tcPr>
+            <w:tcW w:w="4590" w:type="dxa"/>
+            <w:tcBorders>
+              <w:top w:val="nil"/>
+              <w:left w:val="nil"/>
+              <w:bottom w:val="single" w:sz="4" w:space="0" w:color="auto"/>
+              <w:right w:val="single" w:sz="4" w:space="0" w:color="auto"/>
+            </w:tcBorders>
+            <w:shd w:val="clear" w:color="auto" w:fill="auto"/>
+            <w:noWrap/>
+            <w:vAlign w:val="bottom"/>
+            <w:hideMark/>
+          </w:tcPr>
+          <w:p>
+            <w:pPr>
+              <w:spacing w:after="0" w:line="240" w:lineRule="auto"/>
+              <w:rPr>
+                <w:rFonts w:ascii="Calibri" w:eastAsia="Times New Roman" w:hAnsi="Calibri" w:cs="Calibri"/>
+                <w:color w:val="000000"/>
+              </w:rPr>
+            </w:pPr>
+            <w:r>
+              <w:rPr>
+                <w:rFonts w:ascii="Calibri" w:eastAsia="Times New Roman" w:hAnsi="Calibri" w:cs="Calibri"/>
+                <w:color w:val="000000"/>
+              </w:rPr>
+              <w:t>Feature selection, especially when the number of features is high</w:t>
+            </w:r>
+          </w:p>
+        </w:tc>
+        <w:tc>
+          <w:tcPr>
+            <w:tcW w:w="7862" w:type="dxa"/>
+            <w:tcBorders>
+              <w:top w:val="nil"/>
+              <w:left w:val="nil"/>
+              <w:bottom w:val="single" w:sz="4" w:space="0" w:color="auto"/>
+              <w:right w:val="single" w:sz="4" w:space="0" w:color="auto"/>
+            </w:tcBorders>
+            <w:shd w:val="clear" w:color="auto" w:fill="auto"/>
+            <w:noWrap/>
+            <w:vAlign w:val="bottom"/>
+            <w:hideMark/>
+          </w:tcPr>
+          <w:p>
+            <w:pPr>
+              <w:spacing w:after="0" w:line="240" w:lineRule="auto"/>
+              <w:rPr>
+                <w:rFonts w:ascii="Calibri" w:eastAsia="Times New Roman" w:hAnsi="Calibri" w:cs="Calibri"/>
+                <w:color w:val="000000"/>
+              </w:rPr>
+            </w:pPr>
+            <w:r>
+              <w:rPr>
+                <w:rFonts w:ascii="Calibri" w:eastAsia="Times New Roman" w:hAnsi="Calibri" w:cs="Calibri"/>
+                <w:color w:val="000000"/>
+              </w:rPr>
+              <w:t>Dealing with multicollinearity in the data</w:t>
+            </w:r>
+          </w:p>
+        </w:tc>
+      </w:tr>
+    </w:tbl>
+    <w:p>
+      <w:pPr>
+        <w:jc w:val="both"/>
+        <w:rPr>
+          <w:b/>
+          <w:bCs/>
+        </w:rPr>
+      </w:pPr>
+    </w:p>
+    <w:p>
+      <w:pPr>
+        <w:pStyle w:val="ListParagraph"/>
+        <w:numPr>
+          <w:ilvl w:val="0"/>
+          <w:numId w:val="20"/>
+        </w:numPr>
+        <w:jc w:val="both"/>
+      </w:pPr>
+      <w:r>
+        <w:rPr>
+          <w:b/>
+          <w:bCs/>
+        </w:rPr>
+        <w:t>In Lasso regression</w:t>
+      </w:r>
+      <w:r>
+        <w:t>, the L1 penalty shrinks the coefficients of some features to zero, effectively removing them from the model and leading to a sparse model with only the most relevant features. This makes Lasso regression suitable for feature selection, especially when the number of features is high. However, Lasso regression tends to have higher bias but lower variance compared to Ridge regression.</w:t>
+      </w:r>
+    </w:p>
+    <w:p>
+      <w:pPr>
+        <w:pStyle w:val="ListParagraph"/>
+        <w:numPr>
+          <w:ilvl w:val="0"/>
+          <w:numId w:val="20"/>
+        </w:numPr>
+        <w:jc w:val="both"/>
+      </w:pPr>
+      <w:r>
+        <w:rPr>
+          <w:b/>
+          <w:bCs/>
+        </w:rPr>
+        <w:t>Lasso regression</w:t>
+      </w:r>
+      <w:r>
+        <w:t xml:space="preserve"> can be used in situations where there are a large number of potentially relevant features, such as in gene expression analysis or image processing. It can also be used to build predictive models where the emphasis is on identifying the most important predictors while discarding the others.</w:t>
+      </w:r>
     </w:p>
     <w:sectPr>
       <w:pgSz w:w="12240" w:h="15840"/>
@@ -4114,6 +7448,92 @@
     </w:lvl>
   </w:abstractNum>
   <w:abstractNum w:abstractNumId="2" w15:restartNumberingAfterBreak="0">
+    <w:nsid w:val="1F4C69A1"/>
+    <w:multiLevelType w:val="hybridMultilevel"/>
+    <w:tmpl w:val="2ABCB5CE"/>
+    <w:lvl w:ilvl="0" w:tplc="0409001B">
+      <w:start w:val="1"/>
+      <w:numFmt w:val="lowerRoman"/>
+      <w:lvlText w:val="%1."/>
+      <w:lvlJc w:val="right"/>
+      <w:pPr>
+        <w:ind w:left="720" w:hanging="360"/>
+      </w:pPr>
+    </w:lvl>
+    <w:lvl w:ilvl="1" w:tplc="04090019" w:tentative="1">
+      <w:start w:val="1"/>
+      <w:numFmt w:val="lowerLetter"/>
+      <w:lvlText w:val="%2."/>
+      <w:lvlJc w:val="left"/>
+      <w:pPr>
+        <w:ind w:left="1440" w:hanging="360"/>
+      </w:pPr>
+    </w:lvl>
+    <w:lvl w:ilvl="2" w:tplc="0409001B" w:tentative="1">
+      <w:start w:val="1"/>
+      <w:numFmt w:val="lowerRoman"/>
+      <w:lvlText w:val="%3."/>
+      <w:lvlJc w:val="right"/>
+      <w:pPr>
+        <w:ind w:left="2160" w:hanging="180"/>
+      </w:pPr>
+    </w:lvl>
+    <w:lvl w:ilvl="3" w:tplc="0409000F" w:tentative="1">
+      <w:start w:val="1"/>
+      <w:numFmt w:val="decimal"/>
+      <w:lvlText w:val="%4."/>
+      <w:lvlJc w:val="left"/>
+      <w:pPr>
+        <w:ind w:left="2880" w:hanging="360"/>
+      </w:pPr>
+    </w:lvl>
+    <w:lvl w:ilvl="4" w:tplc="04090019" w:tentative="1">
+      <w:start w:val="1"/>
+      <w:numFmt w:val="lowerLetter"/>
+      <w:lvlText w:val="%5."/>
+      <w:lvlJc w:val="left"/>
+      <w:pPr>
+        <w:ind w:left="3600" w:hanging="360"/>
+      </w:pPr>
+    </w:lvl>
+    <w:lvl w:ilvl="5" w:tplc="0409001B" w:tentative="1">
+      <w:start w:val="1"/>
+      <w:numFmt w:val="lowerRoman"/>
+      <w:lvlText w:val="%6."/>
+      <w:lvlJc w:val="right"/>
+      <w:pPr>
+        <w:ind w:left="4320" w:hanging="180"/>
+      </w:pPr>
+    </w:lvl>
+    <w:lvl w:ilvl="6" w:tplc="0409000F" w:tentative="1">
+      <w:start w:val="1"/>
+      <w:numFmt w:val="decimal"/>
+      <w:lvlText w:val="%7."/>
+      <w:lvlJc w:val="left"/>
+      <w:pPr>
+        <w:ind w:left="5040" w:hanging="360"/>
+      </w:pPr>
+    </w:lvl>
+    <w:lvl w:ilvl="7" w:tplc="04090019" w:tentative="1">
+      <w:start w:val="1"/>
+      <w:numFmt w:val="lowerLetter"/>
+      <w:lvlText w:val="%8."/>
+      <w:lvlJc w:val="left"/>
+      <w:pPr>
+        <w:ind w:left="5760" w:hanging="360"/>
+      </w:pPr>
+    </w:lvl>
+    <w:lvl w:ilvl="8" w:tplc="0409001B" w:tentative="1">
+      <w:start w:val="1"/>
+      <w:numFmt w:val="lowerRoman"/>
+      <w:lvlText w:val="%9."/>
+      <w:lvlJc w:val="right"/>
+      <w:pPr>
+        <w:ind w:left="6480" w:hanging="180"/>
+      </w:pPr>
+    </w:lvl>
+  </w:abstractNum>
+  <w:abstractNum w:abstractNumId="3" w15:restartNumberingAfterBreak="0">
     <w:nsid w:val="290862BC"/>
     <w:multiLevelType w:val="hybridMultilevel"/>
     <w:tmpl w:val="39284002"/>
@@ -4226,7 +7646,7 @@
       </w:rPr>
     </w:lvl>
   </w:abstractNum>
-  <w:abstractNum w:abstractNumId="3" w15:restartNumberingAfterBreak="0">
+  <w:abstractNum w:abstractNumId="4" w15:restartNumberingAfterBreak="0">
     <w:nsid w:val="2E1F260C"/>
     <w:multiLevelType w:val="hybridMultilevel"/>
     <w:tmpl w:val="66CC0926"/>
@@ -4339,10 +7759,10 @@
       </w:rPr>
     </w:lvl>
   </w:abstractNum>
-  <w:abstractNum w:abstractNumId="4" w15:restartNumberingAfterBreak="0">
+  <w:abstractNum w:abstractNumId="5" w15:restartNumberingAfterBreak="0">
     <w:nsid w:val="376A25BE"/>
     <w:multiLevelType w:val="hybridMultilevel"/>
-    <w:tmpl w:val="0F3A94F4"/>
+    <w:tmpl w:val="1ABE54D4"/>
     <w:lvl w:ilvl="0" w:tplc="0409000F">
       <w:start w:val="1"/>
       <w:numFmt w:val="decimal"/>
@@ -4428,7 +7848,93 @@
       </w:pPr>
     </w:lvl>
   </w:abstractNum>
-  <w:abstractNum w:abstractNumId="5" w15:restartNumberingAfterBreak="0">
+  <w:abstractNum w:abstractNumId="6" w15:restartNumberingAfterBreak="0">
+    <w:nsid w:val="3F8F238C"/>
+    <w:multiLevelType w:val="hybridMultilevel"/>
+    <w:tmpl w:val="E62E11A8"/>
+    <w:lvl w:ilvl="0" w:tplc="0409001B">
+      <w:start w:val="1"/>
+      <w:numFmt w:val="lowerRoman"/>
+      <w:lvlText w:val="%1."/>
+      <w:lvlJc w:val="right"/>
+      <w:pPr>
+        <w:ind w:left="720" w:hanging="360"/>
+      </w:pPr>
+    </w:lvl>
+    <w:lvl w:ilvl="1" w:tplc="04090019" w:tentative="1">
+      <w:start w:val="1"/>
+      <w:numFmt w:val="lowerLetter"/>
+      <w:lvlText w:val="%2."/>
+      <w:lvlJc w:val="left"/>
+      <w:pPr>
+        <w:ind w:left="1440" w:hanging="360"/>
+      </w:pPr>
+    </w:lvl>
+    <w:lvl w:ilvl="2" w:tplc="0409001B" w:tentative="1">
+      <w:start w:val="1"/>
+      <w:numFmt w:val="lowerRoman"/>
+      <w:lvlText w:val="%3."/>
+      <w:lvlJc w:val="right"/>
+      <w:pPr>
+        <w:ind w:left="2160" w:hanging="180"/>
+      </w:pPr>
+    </w:lvl>
+    <w:lvl w:ilvl="3" w:tplc="0409000F" w:tentative="1">
+      <w:start w:val="1"/>
+      <w:numFmt w:val="decimal"/>
+      <w:lvlText w:val="%4."/>
+      <w:lvlJc w:val="left"/>
+      <w:pPr>
+        <w:ind w:left="2880" w:hanging="360"/>
+      </w:pPr>
+    </w:lvl>
+    <w:lvl w:ilvl="4" w:tplc="04090019" w:tentative="1">
+      <w:start w:val="1"/>
+      <w:numFmt w:val="lowerLetter"/>
+      <w:lvlText w:val="%5."/>
+      <w:lvlJc w:val="left"/>
+      <w:pPr>
+        <w:ind w:left="3600" w:hanging="360"/>
+      </w:pPr>
+    </w:lvl>
+    <w:lvl w:ilvl="5" w:tplc="0409001B" w:tentative="1">
+      <w:start w:val="1"/>
+      <w:numFmt w:val="lowerRoman"/>
+      <w:lvlText w:val="%6."/>
+      <w:lvlJc w:val="right"/>
+      <w:pPr>
+        <w:ind w:left="4320" w:hanging="180"/>
+      </w:pPr>
+    </w:lvl>
+    <w:lvl w:ilvl="6" w:tplc="0409000F" w:tentative="1">
+      <w:start w:val="1"/>
+      <w:numFmt w:val="decimal"/>
+      <w:lvlText w:val="%7."/>
+      <w:lvlJc w:val="left"/>
+      <w:pPr>
+        <w:ind w:left="5040" w:hanging="360"/>
+      </w:pPr>
+    </w:lvl>
+    <w:lvl w:ilvl="7" w:tplc="04090019" w:tentative="1">
+      <w:start w:val="1"/>
+      <w:numFmt w:val="lowerLetter"/>
+      <w:lvlText w:val="%8."/>
+      <w:lvlJc w:val="left"/>
+      <w:pPr>
+        <w:ind w:left="5760" w:hanging="360"/>
+      </w:pPr>
+    </w:lvl>
+    <w:lvl w:ilvl="8" w:tplc="0409001B" w:tentative="1">
+      <w:start w:val="1"/>
+      <w:numFmt w:val="lowerRoman"/>
+      <w:lvlText w:val="%9."/>
+      <w:lvlJc w:val="right"/>
+      <w:pPr>
+        <w:ind w:left="6480" w:hanging="180"/>
+      </w:pPr>
+    </w:lvl>
+  </w:abstractNum>
+  <w:abstractNum w:abstractNumId="7" w15:restartNumberingAfterBreak="0">
     <w:nsid w:val="45256433"/>
     <w:multiLevelType w:val="hybridMultilevel"/>
     <w:tmpl w:val="C882A746"/>
@@ -4541,7 +8047,7 @@
       </w:rPr>
     </w:lvl>
   </w:abstractNum>
-  <w:abstractNum w:abstractNumId="6" w15:restartNumberingAfterBreak="0">
+  <w:abstractNum w:abstractNumId="8" w15:restartNumberingAfterBreak="0">
     <w:nsid w:val="46D46D25"/>
     <w:multiLevelType w:val="hybridMultilevel"/>
     <w:tmpl w:val="C5E6B1A2"/>
@@ -4654,7 +8160,7 @@
       </w:rPr>
     </w:lvl>
   </w:abstractNum>
-  <w:abstractNum w:abstractNumId="7" w15:restartNumberingAfterBreak="0">
+  <w:abstractNum w:abstractNumId="9" w15:restartNumberingAfterBreak="0">
     <w:nsid w:val="4AB4318D"/>
     <w:multiLevelType w:val="hybridMultilevel"/>
     <w:tmpl w:val="55561524"/>
@@ -4767,7 +8273,7 @@
       </w:rPr>
     </w:lvl>
   </w:abstractNum>
-  <w:abstractNum w:abstractNumId="8" w15:restartNumberingAfterBreak="0">
+  <w:abstractNum w:abstractNumId="10" w15:restartNumberingAfterBreak="0">
     <w:nsid w:val="4CFA53CD"/>
     <w:multiLevelType w:val="hybridMultilevel"/>
     <w:tmpl w:val="5D8411B8"/>
@@ -4880,7 +8386,7 @@
       </w:rPr>
     </w:lvl>
   </w:abstractNum>
-  <w:abstractNum w:abstractNumId="9" w15:restartNumberingAfterBreak="0">
+  <w:abstractNum w:abstractNumId="11" w15:restartNumberingAfterBreak="0">
     <w:nsid w:val="59D768E2"/>
     <w:multiLevelType w:val="hybridMultilevel"/>
     <w:tmpl w:val="DBA60DC8"/>
@@ -4993,7 +8499,120 @@
       </w:rPr>
     </w:lvl>
   </w:abstractNum>
-  <w:abstractNum w:abstractNumId="10" w15:restartNumberingAfterBreak="0">
+  <w:abstractNum w:abstractNumId="12" w15:restartNumberingAfterBreak="0">
+    <w:nsid w:val="5C161180"/>
+    <w:multiLevelType w:val="hybridMultilevel"/>
+    <w:tmpl w:val="073CC57A"/>
+    <w:lvl w:ilvl="0" w:tplc="0409000D">
+      <w:start w:val="1"/>
+      <w:numFmt w:val="bullet"/>
+      <w:lvlText w:val=""/>
+      <w:lvlJc w:val="left"/>
+      <w:pPr>
+        <w:ind w:left="1080" w:hanging="360"/>
+      </w:pPr>
+      <w:rPr>
+        <w:rFonts w:ascii="Wingdings" w:hAnsi="Wingdings" w:hint="default"/>
+      </w:rPr>
+    </w:lvl>
+    <w:lvl w:ilvl="1" w:tplc="04090003" w:tentative="1">
+      <w:start w:val="1"/>
+      <w:numFmt w:val="bullet"/>
+      <w:lvlText w:val="o"/>
+      <w:lvlJc w:val="left"/>
+      <w:pPr>
+        <w:ind w:left="1800" w:hanging="360"/>
+      </w:pPr>
+      <w:rPr>
+        <w:rFonts w:ascii="Courier New" w:hAnsi="Courier New" w:cs="Courier New" w:hint="default"/>
+      </w:rPr>
+    </w:lvl>
+    <w:lvl w:ilvl="2" w:tplc="04090005" w:tentative="1">
+      <w:start w:val="1"/>
+      <w:numFmt w:val="bullet"/>
+      <w:lvlText w:val=""/>
+      <w:lvlJc w:val="left"/>
+      <w:pPr>
+        <w:ind w:left="2520" w:hanging="360"/>
+      </w:pPr>
+      <w:rPr>
+        <w:rFonts w:ascii="Wingdings" w:hAnsi="Wingdings" w:hint="default"/>
+      </w:rPr>
+    </w:lvl>
+    <w:lvl w:ilvl="3" w:tplc="04090001" w:tentative="1">
+      <w:start w:val="1"/>
+      <w:numFmt w:val="bullet"/>
+      <w:lvlText w:val=""/>
+      <w:lvlJc w:val="left"/>
+      <w:pPr>
+        <w:ind w:left="3240" w:hanging="360"/>
+      </w:pPr>
+      <w:rPr>
+        <w:rFonts w:ascii="Symbol" w:hAnsi="Symbol" w:hint="default"/>
+      </w:rPr>
+    </w:lvl>
+    <w:lvl w:ilvl="4" w:tplc="04090003" w:tentative="1">
+      <w:start w:val="1"/>
+      <w:numFmt w:val="bullet"/>
+      <w:lvlText w:val="o"/>
+      <w:lvlJc w:val="left"/>
+      <w:pPr>
+        <w:ind w:left="3960" w:hanging="360"/>
+      </w:pPr>
+      <w:rPr>
+        <w:rFonts w:ascii="Courier New" w:hAnsi="Courier New" w:cs="Courier New" w:hint="default"/>
+      </w:rPr>
+    </w:lvl>
+    <w:lvl w:ilvl="5" w:tplc="04090005" w:tentative="1">
+      <w:start w:val="1"/>
+      <w:numFmt w:val="bullet"/>
+      <w:lvlText w:val=""/>
+      <w:lvlJc w:val="left"/>
+      <w:pPr>
+        <w:ind w:left="4680" w:hanging="360"/>
+      </w:pPr>
+      <w:rPr>
+        <w:rFonts w:ascii="Wingdings" w:hAnsi="Wingdings" w:hint="default"/>
+      </w:rPr>
+    </w:lvl>
+    <w:lvl w:ilvl="6" w:tplc="04090001" w:tentative="1">
+      <w:start w:val="1"/>
+      <w:numFmt w:val="bullet"/>
+      <w:lvlText w:val=""/>
+      <w:lvlJc w:val="left"/>
+      <w:pPr>
+        <w:ind w:left="5400" w:hanging="360"/>
+      </w:pPr>
+      <w:rPr>
+        <w:rFonts w:ascii="Symbol" w:hAnsi="Symbol" w:hint="default"/>
+      </w:rPr>
+    </w:lvl>
+    <w:lvl w:ilvl="7" w:tplc="04090003" w:tentative="1">
+      <w:start w:val="1"/>
+      <w:numFmt w:val="bullet"/>
+      <w:lvlText w:val="o"/>
+      <w:lvlJc w:val="left"/>
+      <w:pPr>
+        <w:ind w:left="6120" w:hanging="360"/>
+      </w:pPr>
+      <w:rPr>
+        <w:rFonts w:ascii="Courier New" w:hAnsi="Courier New" w:cs="Courier New" w:hint="default"/>
+      </w:rPr>
+    </w:lvl>
+    <w:lvl w:ilvl="8" w:tplc="04090005" w:tentative="1">
+      <w:start w:val="1"/>
+      <w:numFmt w:val="bullet"/>
+      <w:lvlText w:val=""/>
+      <w:lvlJc w:val="left"/>
+      <w:pPr>
+        <w:ind w:left="6840" w:hanging="360"/>
+      </w:pPr>
+      <w:rPr>
+        <w:rFonts w:ascii="Wingdings" w:hAnsi="Wingdings" w:hint="default"/>
+      </w:rPr>
+    </w:lvl>
+  </w:abstractNum>
+  <w:abstractNum w:abstractNumId="13" w15:restartNumberingAfterBreak="0">
     <w:nsid w:val="629F3D9F"/>
     <w:multiLevelType w:val="hybridMultilevel"/>
     <w:tmpl w:val="6980E60E"/>
@@ -5106,7 +8725,206 @@
       </w:rPr>
     </w:lvl>
   </w:abstractNum>
-  <w:abstractNum w:abstractNumId="11" w15:restartNumberingAfterBreak="0">
+  <w:abstractNum w:abstractNumId="14" w15:restartNumberingAfterBreak="0">
+    <w:nsid w:val="642F18AA"/>
+    <w:multiLevelType w:val="hybridMultilevel"/>
+    <w:tmpl w:val="D542CCC2"/>
+    <w:lvl w:ilvl="0" w:tplc="04090017">
+      <w:start w:val="1"/>
+      <w:numFmt w:val="lowerLetter"/>
+      <w:lvlText w:val="%1)"/>
+      <w:lvlJc w:val="left"/>
+      <w:pPr>
+        <w:ind w:left="720" w:hanging="360"/>
+      </w:pPr>
+    </w:lvl>
+    <w:lvl w:ilvl="1" w:tplc="04090019" w:tentative="1">
+      <w:start w:val="1"/>
+      <w:numFmt w:val="lowerLetter"/>
+      <w:lvlText w:val="%2."/>
+      <w:lvlJc w:val="left"/>
+      <w:pPr>
+        <w:ind w:left="1440" w:hanging="360"/>
+      </w:pPr>
+    </w:lvl>
+    <w:lvl w:ilvl="2" w:tplc="0409001B" w:tentative="1">
+      <w:start w:val="1"/>
+      <w:numFmt w:val="lowerRoman"/>
+      <w:lvlText w:val="%3."/>
+      <w:lvlJc w:val="right"/>
+      <w:pPr>
+        <w:ind w:left="2160" w:hanging="180"/>
+      </w:pPr>
+    </w:lvl>
+    <w:lvl w:ilvl="3" w:tplc="0409000F" w:tentative="1">
+      <w:start w:val="1"/>
+      <w:numFmt w:val="decimal"/>
+      <w:lvlText w:val="%4."/>
+      <w:lvlJc w:val="left"/>
+      <w:pPr>
+        <w:ind w:left="2880" w:hanging="360"/>
+      </w:pPr>
+    </w:lvl>
+    <w:lvl w:ilvl="4" w:tplc="04090019" w:tentative="1">
+      <w:start w:val="1"/>
+      <w:numFmt w:val="lowerLetter"/>
+      <w:lvlText w:val="%5."/>
+      <w:lvlJc w:val="left"/>
+      <w:pPr>
+        <w:ind w:left="3600" w:hanging="360"/>
+      </w:pPr>
+    </w:lvl>
+    <w:lvl w:ilvl="5" w:tplc="0409001B" w:tentative="1">
+      <w:start w:val="1"/>
+      <w:numFmt w:val="lowerRoman"/>
+      <w:lvlText w:val="%6."/>
+      <w:lvlJc w:val="right"/>
+      <w:pPr>
+        <w:ind w:left="4320" w:hanging="180"/>
+      </w:pPr>
+    </w:lvl>
+    <w:lvl w:ilvl="6" w:tplc="0409000F" w:tentative="1">
+      <w:start w:val="1"/>
+      <w:numFmt w:val="decimal"/>
+      <w:lvlText w:val="%7."/>
+      <w:lvlJc w:val="left"/>
+      <w:pPr>
+        <w:ind w:left="5040" w:hanging="360"/>
+      </w:pPr>
+    </w:lvl>
+    <w:lvl w:ilvl="7" w:tplc="04090019" w:tentative="1">
+      <w:start w:val="1"/>
+      <w:numFmt w:val="lowerLetter"/>
+      <w:lvlText w:val="%8."/>
+      <w:lvlJc w:val="left"/>
+      <w:pPr>
+        <w:ind w:left="5760" w:hanging="360"/>
+      </w:pPr>
+    </w:lvl>
+    <w:lvl w:ilvl="8" w:tplc="0409001B" w:tentative="1">
+      <w:start w:val="1"/>
+      <w:numFmt w:val="lowerRoman"/>
+      <w:lvlText w:val="%9."/>
+      <w:lvlJc w:val="right"/>
+      <w:pPr>
+        <w:ind w:left="6480" w:hanging="180"/>
+      </w:pPr>
+    </w:lvl>
+  </w:abstractNum>
+  <w:abstractNum w:abstractNumId="15" w15:restartNumberingAfterBreak="0">
+    <w:nsid w:val="660936D4"/>
+    <w:multiLevelType w:val="hybridMultilevel"/>
+    <w:tmpl w:val="303E45E6"/>
+    <w:lvl w:ilvl="0" w:tplc="0409000D">
+      <w:start w:val="1"/>
+      <w:numFmt w:val="bullet"/>
+      <w:lvlText w:val=""/>
+      <w:lvlJc w:val="left"/>
+      <w:pPr>
+        <w:ind w:left="720" w:hanging="360"/>
+      </w:pPr>
+      <w:rPr>
+        <w:rFonts w:ascii="Wingdings" w:hAnsi="Wingdings" w:hint="default"/>
+      </w:rPr>
+    </w:lvl>
+    <w:lvl w:ilvl="1" w:tplc="04090003" w:tentative="1">
+      <w:start w:val="1"/>
+      <w:numFmt w:val="bullet"/>
+      <w:lvlText w:val="o"/>
+      <w:lvlJc w:val="left"/>
+      <w:pPr>
+        <w:ind w:left="1440" w:hanging="360"/>
+      </w:pPr>
+      <w:rPr>
+        <w:rFonts w:ascii="Courier New" w:hAnsi="Courier New" w:cs="Courier New" w:hint="default"/>
+      </w:rPr>
+    </w:lvl>
+    <w:lvl w:ilvl="2" w:tplc="04090005" w:tentative="1">
+      <w:start w:val="1"/>
+      <w:numFmt w:val="bullet"/>
+      <w:lvlText w:val=""/>
+      <w:lvlJc w:val="left"/>
+      <w:pPr>
+        <w:ind w:left="2160" w:hanging="360"/>
+      </w:pPr>
+      <w:rPr>
+        <w:rFonts w:ascii="Wingdings" w:hAnsi="Wingdings" w:hint="default"/>
+      </w:rPr>
+    </w:lvl>
+    <w:lvl w:ilvl="3" w:tplc="04090001" w:tentative="1">
+      <w:start w:val="1"/>
+      <w:numFmt w:val="bullet"/>
+      <w:lvlText w:val=""/>
+      <w:lvlJc w:val="left"/>
+      <w:pPr>
+        <w:ind w:left="2880" w:hanging="360"/>
+      </w:pPr>
+      <w:rPr>
+        <w:rFonts w:ascii="Symbol" w:hAnsi="Symbol" w:hint="default"/>
+      </w:rPr>
+    </w:lvl>
+    <w:lvl w:ilvl="4" w:tplc="04090003" w:tentative="1">
+      <w:start w:val="1"/>
+      <w:numFmt w:val="bullet"/>
+      <w:lvlText w:val="o"/>
+      <w:lvlJc w:val="left"/>
+      <w:pPr>
+        <w:ind w:left="3600" w:hanging="360"/>
+      </w:pPr>
+      <w:rPr>
+        <w:rFonts w:ascii="Courier New" w:hAnsi="Courier New" w:cs="Courier New" w:hint="default"/>
+      </w:rPr>
+    </w:lvl>
+    <w:lvl w:ilvl="5" w:tplc="04090005" w:tentative="1">
+      <w:start w:val="1"/>
+      <w:numFmt w:val="bullet"/>
+      <w:lvlText w:val=""/>
+      <w:lvlJc w:val="left"/>
+      <w:pPr>
+        <w:ind w:left="4320" w:hanging="360"/>
+      </w:pPr>
+      <w:rPr>
+        <w:rFonts w:ascii="Wingdings" w:hAnsi="Wingdings" w:hint="default"/>
+      </w:rPr>
+    </w:lvl>
+    <w:lvl w:ilvl="6" w:tplc="04090001" w:tentative="1">
+      <w:start w:val="1"/>
+      <w:numFmt w:val="bullet"/>
+      <w:lvlText w:val=""/>
+      <w:lvlJc w:val="left"/>
+      <w:pPr>
+        <w:ind w:left="5040" w:hanging="360"/>
+      </w:pPr>
+      <w:rPr>
+        <w:rFonts w:ascii="Symbol" w:hAnsi="Symbol" w:hint="default"/>
+      </w:rPr>
+    </w:lvl>
+    <w:lvl w:ilvl="7" w:tplc="04090003" w:tentative="1">
+      <w:start w:val="1"/>
+      <w:numFmt w:val="bullet"/>
+      <w:lvlText w:val="o"/>
+      <w:lvlJc w:val="left"/>
+      <w:pPr>
+        <w:ind w:left="5760" w:hanging="360"/>
+      </w:pPr>
+      <w:rPr>
+        <w:rFonts w:ascii="Courier New" w:hAnsi="Courier New" w:cs="Courier New" w:hint="default"/>
+      </w:rPr>
+    </w:lvl>
+    <w:lvl w:ilvl="8" w:tplc="04090005" w:tentative="1">
+      <w:start w:val="1"/>
+      <w:numFmt w:val="bullet"/>
+      <w:lvlText w:val=""/>
+      <w:lvlJc w:val="left"/>
+      <w:pPr>
+        <w:ind w:left="6480" w:hanging="360"/>
+      </w:pPr>
+      <w:rPr>
+        <w:rFonts w:ascii="Wingdings" w:hAnsi="Wingdings" w:hint="default"/>
+      </w:rPr>
+    </w:lvl>
+  </w:abstractNum>
+  <w:abstractNum w:abstractNumId="16" w15:restartNumberingAfterBreak="0">
     <w:nsid w:val="684D0C4F"/>
     <w:multiLevelType w:val="hybridMultilevel"/>
     <w:tmpl w:val="C87CBE46"/>
@@ -5219,7 +9037,7 @@
       </w:rPr>
     </w:lvl>
   </w:abstractNum>
-  <w:abstractNum w:abstractNumId="12" w15:restartNumberingAfterBreak="0">
+  <w:abstractNum w:abstractNumId="17" w15:restartNumberingAfterBreak="0">
     <w:nsid w:val="68F53CB2"/>
     <w:multiLevelType w:val="hybridMultilevel"/>
     <w:tmpl w:val="7EB08DC8"/>
@@ -5332,7 +9150,96 @@
       </w:rPr>
     </w:lvl>
   </w:abstractNum>
-  <w:abstractNum w:abstractNumId="13" w15:restartNumberingAfterBreak="0">
+  <w:abstractNum w:abstractNumId="18" w15:restartNumberingAfterBreak="0">
+    <w:nsid w:val="7282421A"/>
+    <w:multiLevelType w:val="hybridMultilevel"/>
+    <w:tmpl w:val="30FA3AF2"/>
+    <w:lvl w:ilvl="0" w:tplc="0409001B">
+      <w:start w:val="1"/>
+      <w:numFmt w:val="lowerRoman"/>
+      <w:lvlText w:val="%1."/>
+      <w:lvlJc w:val="right"/>
+      <w:pPr>
+        <w:ind w:left="720" w:hanging="360"/>
+      </w:pPr>
+      <w:rPr>
+        <w:rFonts w:hint="default"/>
+      </w:rPr>
+    </w:lvl>
+    <w:lvl w:ilvl="1" w:tplc="04090019" w:tentative="1">
+      <w:start w:val="1"/>
+      <w:numFmt w:val="lowerLetter"/>
+      <w:lvlText w:val="%2."/>
+      <w:lvlJc w:val="left"/>
+      <w:pPr>
+        <w:ind w:left="1440" w:hanging="360"/>
+      </w:pPr>
+    </w:lvl>
+    <w:lvl w:ilvl="2" w:tplc="0409001B" w:tentative="1">
+      <w:start w:val="1"/>
+      <w:numFmt w:val="lowerRoman"/>
+      <w:lvlText w:val="%3."/>
+      <w:lvlJc w:val="right"/>
+      <w:pPr>
+        <w:ind w:left="2160" w:hanging="180"/>
+      </w:pPr>
+    </w:lvl>
+    <w:lvl w:ilvl="3" w:tplc="0409000F" w:tentative="1">
+      <w:start w:val="1"/>
+      <w:numFmt w:val="decimal"/>
+      <w:lvlText w:val="%4."/>
+      <w:lvlJc w:val="left"/>
+      <w:pPr>
+        <w:ind w:left="2880" w:hanging="360"/>
+      </w:pPr>
+    </w:lvl>
+    <w:lvl w:ilvl="4" w:tplc="04090019" w:tentative="1">
+      <w:start w:val="1"/>
+      <w:numFmt w:val="lowerLetter"/>
+      <w:lvlText w:val="%5."/>
+      <w:lvlJc w:val="left"/>
+      <w:pPr>
+        <w:ind w:left="3600" w:hanging="360"/>
+      </w:pPr>
+    </w:lvl>
+    <w:lvl w:ilvl="5" w:tplc="0409001B" w:tentative="1">
+      <w:start w:val="1"/>
+      <w:numFmt w:val="lowerRoman"/>
+      <w:lvlText w:val="%6."/>
+      <w:lvlJc w:val="right"/>
+      <w:pPr>
+        <w:ind w:left="4320" w:hanging="180"/>
+      </w:pPr>
+    </w:lvl>
+    <w:lvl w:ilvl="6" w:tplc="0409000F" w:tentative="1">
+      <w:start w:val="1"/>
+      <w:numFmt w:val="decimal"/>
+      <w:lvlText w:val="%7."/>
+      <w:lvlJc w:val="left"/>
+      <w:pPr>
+        <w:ind w:left="5040" w:hanging="360"/>
+      </w:pPr>
+    </w:lvl>
+    <w:lvl w:ilvl="7" w:tplc="04090019" w:tentative="1">
+      <w:start w:val="1"/>
+      <w:numFmt w:val="lowerLetter"/>
+      <w:lvlText w:val="%8."/>
+      <w:lvlJc w:val="left"/>
+      <w:pPr>
+        <w:ind w:left="5760" w:hanging="360"/>
+      </w:pPr>
+    </w:lvl>
+    <w:lvl w:ilvl="8" w:tplc="0409001B" w:tentative="1">
+      <w:start w:val="1"/>
+      <w:numFmt w:val="lowerRoman"/>
+      <w:lvlText w:val="%9."/>
+      <w:lvlJc w:val="right"/>
+      <w:pPr>
+        <w:ind w:left="6480" w:hanging="180"/>
+      </w:pPr>
+    </w:lvl>
+  </w:abstractNum>
+  <w:abstractNum w:abstractNumId="19" w15:restartNumberingAfterBreak="0">
     <w:nsid w:val="7F397C76"/>
     <w:multiLevelType w:val="hybridMultilevel"/>
     <w:tmpl w:val="36FCCE06"/>
@@ -5446,46 +9353,64 @@
     </w:lvl>
   </w:abstractNum>
   <w:num w:numId="1">
-    <w:abstractNumId w:val="4"/>
+    <w:abstractNumId w:val="5"/>
   </w:num>
   <w:num w:numId="2">
-    <w:abstractNumId w:val="9"/>
+    <w:abstractNumId w:val="11"/>
   </w:num>
   <w:num w:numId="3">
-    <w:abstractNumId w:val="12"/>
+    <w:abstractNumId w:val="17"/>
   </w:num>
   <w:num w:numId="4">
     <w:abstractNumId w:val="1"/>
   </w:num>
   <w:num w:numId="5">
-    <w:abstractNumId w:val="2"/>
+    <w:abstractNumId w:val="3"/>
   </w:num>
   <w:num w:numId="6">
-    <w:abstractNumId w:val="10"/>
+    <w:abstractNumId w:val="13"/>
   </w:num>
   <w:num w:numId="7">
-    <w:abstractNumId w:val="5"/>
+    <w:abstractNumId w:val="7"/>
   </w:num>
   <w:num w:numId="8">
-    <w:abstractNumId w:val="3"/>
+    <w:abstractNumId w:val="4"/>
   </w:num>
   <w:num w:numId="9">
-    <w:abstractNumId w:val="6"/>
+    <w:abstractNumId w:val="8"/>
   </w:num>
   <w:num w:numId="10">
-    <w:abstractNumId w:val="7"/>
+    <w:abstractNumId w:val="9"/>
   </w:num>
   <w:num w:numId="11">
-    <w:abstractNumId w:val="8"/>
+    <w:abstractNumId w:val="10"/>
   </w:num>
   <w:num w:numId="12">
     <w:abstractNumId w:val="0"/>
   </w:num>
   <w:num w:numId="13">
-    <w:abstractNumId w:val="13"/>
+    <w:abstractNumId w:val="19"/>
   </w:num>
   <w:num w:numId="14">
-    <w:abstractNumId w:val="11"/>
+    <w:abstractNumId w:val="16"/>
+  </w:num>
+  <w:num w:numId="15">
+    <w:abstractNumId w:val="12"/>
+  </w:num>
+  <w:num w:numId="16">
+    <w:abstractNumId w:val="6"/>
+  </w:num>
+  <w:num w:numId="17">
+    <w:abstractNumId w:val="14"/>
+  </w:num>
+  <w:num w:numId="18">
+    <w:abstractNumId w:val="2"/>
+  </w:num>
+  <w:num w:numId="19">
+    <w:abstractNumId w:val="18"/>
+  </w:num>
+  <w:num w:numId="20">
+    <w:abstractNumId w:val="15"/>
   </w:num>
 </w:numbering>
 </file>

</xml_diff>